<commit_message>
* Using multiple ray gen nodes in a graph with different root signatures is ok now.  * It used to throw all ray tracing shaders into the shader table which made problems when there were incompatible root signatures inolved.  * Now it only includes the shaders actually used by the ray gen node when making a shader table for that node. * You can use multiple miss shaders in a ray gen node now.  * The lookup function for translating miss shader names to indices had broken logic. * @IvarPD  * Updated OpenFBX and improved the FBX importer to acknowledge multiple materials in a single mesh.  * If you run the viewer with "-renderdoc", a renderdoc capture button shows up. Disabled by default because this disables raytracing.
</commit_message>
<xml_diff>
--- a/UserDocumentation/GigiViewerDX12_Documentation.docx
+++ b/UserDocumentation/GigiViewerDX12_Documentation.docx
@@ -146,6 +146,25 @@
       </w:r>
       <w:r>
         <w:t>: Runs a python script after launching the viewer. All arguments after this run command are passed to the python script in the sys.argv array, as per usual.</w:t>
+      </w:r>
+    </w:p>
+    <w:p>
+      <w:pPr>
+        <w:pStyle w:val="ListParagraph"/>
+        <w:numPr>
+          <w:ilvl w:val="0"/>
+          <w:numId w:val="1"/>
+        </w:numPr>
+      </w:pPr>
+      <w:r>
+        <w:rPr>
+          <w:b/>
+          <w:bCs/>
+        </w:rPr>
+        <w:t>-renderdoc:</w:t>
+      </w:r>
+      <w:r>
+        <w:t xml:space="preserve"> enables renderdoc captures. Disabled by default because it disables raytracing.</w:t>
       </w:r>
     </w:p>
     <w:p>
@@ -1829,42 +1848,164 @@
           <w:b/>
           <w:bCs/>
         </w:rPr>
+        <w:t>Host.SetShaderAssertsLogging(value)</w:t>
+      </w:r>
+      <w:r>
+        <w:t xml:space="preserve"> - </w:t>
+      </w:r>
+      <w:r>
+        <w:rPr>
+          <w:lang w:val="en-US"/>
+        </w:rPr>
+        <w:t>Toggles auto error logging of the collected shader asserts after a technique execution.</w:t>
+      </w:r>
+      <w:r>
+        <w:rPr>
+          <w:lang w:val="en-US"/>
+        </w:rPr>
+        <w:t xml:space="preserve"> Value is </w:t>
+      </w:r>
+      <w:r>
+        <w:rPr>
+          <w:lang w:val="en-US"/>
+        </w:rPr>
+        <w:t>Boolean.</w:t>
+      </w:r>
+    </w:p>
+    <w:p>
+      <w:pPr>
+        <w:pStyle w:val="ListParagraph"/>
+        <w:numPr>
+          <w:ilvl w:val="0"/>
+          <w:numId w:val="3"/>
+        </w:numPr>
+      </w:pPr>
+      <w:r>
+        <w:rPr>
+          <w:b/>
+          <w:bCs/>
+        </w:rPr>
         <w:t>Host.</w:t>
       </w:r>
       <w:r>
         <w:rPr>
           <w:b/>
           <w:bCs/>
-        </w:rPr>
-        <w:t>SetShaderAssertsLogging</w:t>
-      </w:r>
-      <w:r>
-        <w:rPr>
-          <w:b/>
-          <w:bCs/>
-        </w:rPr>
-        <w:t>(value)</w:t>
-      </w:r>
-      <w:r>
+          <w:lang w:val="en-US"/>
+        </w:rPr>
+        <w:t>GetCollectedShaderAssertsCount()</w:t>
+      </w:r>
+      <w:r>
+        <w:rPr>
+          <w:lang w:val="en-US"/>
+        </w:rPr>
+        <w:t xml:space="preserve"> </w:t>
+      </w:r>
+      <w:r>
+        <w:rPr>
+          <w:lang w:val="en-US"/>
+        </w:rPr>
+        <w:t xml:space="preserve">- </w:t>
+      </w:r>
+      <w:r>
+        <w:rPr>
+          <w:lang w:val="en-US"/>
+        </w:rPr>
+        <w:t>Returns the number of collected shader asserts. Assert getters works with this collection.</w:t>
+      </w:r>
+    </w:p>
+    <w:p>
+      <w:pPr>
+        <w:pStyle w:val="ListParagraph"/>
+        <w:numPr>
+          <w:ilvl w:val="0"/>
+          <w:numId w:val="3"/>
+        </w:numPr>
+      </w:pPr>
+      <w:r>
+        <w:rPr>
+          <w:b/>
+          <w:bCs/>
+        </w:rPr>
+        <w:t>Host.</w:t>
+      </w:r>
+      <w:r>
+        <w:rPr>
+          <w:b/>
+          <w:bCs/>
+          <w:lang w:val="en-US"/>
+        </w:rPr>
+        <w:t>GetShaderAssertFormatStrId(index)</w:t>
+      </w:r>
+      <w:r>
+        <w:rPr>
+          <w:lang w:val="en-US"/>
+        </w:rPr>
         <w:t xml:space="preserve"> - </w:t>
       </w:r>
       <w:r>
         <w:rPr>
           <w:lang w:val="en-US"/>
         </w:rPr>
-        <w:t>Toggles auto error logging of the collected shader asserts after a technique execution.</w:t>
-      </w:r>
-      <w:r>
-        <w:rPr>
+        <w:t>Returns the ID of format string of the specified shader assert.</w:t>
+      </w:r>
+    </w:p>
+    <w:p>
+      <w:pPr>
+        <w:pStyle w:val="ListParagraph"/>
+        <w:numPr>
+          <w:ilvl w:val="0"/>
+          <w:numId w:val="3"/>
+        </w:numPr>
+      </w:pPr>
+      <w:r>
+        <w:rPr>
+          <w:b/>
+          <w:bCs/>
           <w:lang w:val="en-US"/>
         </w:rPr>
-        <w:t xml:space="preserve"> Value is </w:t>
+        <w:t>Host.GetShaderAssertFormatString(index)</w:t>
       </w:r>
       <w:r>
         <w:rPr>
           <w:lang w:val="en-US"/>
         </w:rPr>
-        <w:t>Boolean.</w:t>
+        <w:t xml:space="preserve"> - </w:t>
+      </w:r>
+      <w:r>
+        <w:rPr>
+          <w:lang w:val="en-US"/>
+        </w:rPr>
+        <w:t>Returns the format string of the specified shader assert.</w:t>
+      </w:r>
+    </w:p>
+    <w:p>
+      <w:pPr>
+        <w:pStyle w:val="ListParagraph"/>
+        <w:numPr>
+          <w:ilvl w:val="0"/>
+          <w:numId w:val="3"/>
+        </w:numPr>
+      </w:pPr>
+      <w:r>
+        <w:rPr>
+          <w:b/>
+          <w:bCs/>
+          <w:lang w:val="en-US"/>
+        </w:rPr>
+        <w:t>Host.GetShaderAssertDisplayName(index)</w:t>
+      </w:r>
+      <w:r>
+        <w:rPr>
+          <w:lang w:val="en-US"/>
+        </w:rPr>
+        <w:t xml:space="preserve"> - </w:t>
+      </w:r>
+      <w:r>
+        <w:rPr>
+          <w:lang w:val="en-US"/>
+        </w:rPr>
+        <w:t>Returns the display name of the specified shader assert.</w:t>
       </w:r>
     </w:p>
     <w:p>
@@ -1888,199 +2029,7 @@
           <w:bCs/>
           <w:lang w:val="en-US"/>
         </w:rPr>
-        <w:t>GetCollectedShaderAssertsCount</w:t>
-      </w:r>
-      <w:r>
-        <w:rPr>
-          <w:b/>
-          <w:bCs/>
-          <w:lang w:val="en-US"/>
-        </w:rPr>
-        <w:t>()</w:t>
-      </w:r>
-      <w:r>
-        <w:rPr>
-          <w:lang w:val="en-US"/>
-        </w:rPr>
-        <w:t xml:space="preserve"> </w:t>
-      </w:r>
-      <w:r>
-        <w:rPr>
-          <w:lang w:val="en-US"/>
-        </w:rPr>
-        <w:t xml:space="preserve">- </w:t>
-      </w:r>
-      <w:r>
-        <w:rPr>
-          <w:lang w:val="en-US"/>
-        </w:rPr>
-        <w:t>Returns the number of collected shader asserts. Assert getters works with this collection.</w:t>
-      </w:r>
-    </w:p>
-    <w:p>
-      <w:pPr>
-        <w:pStyle w:val="ListParagraph"/>
-        <w:numPr>
-          <w:ilvl w:val="0"/>
-          <w:numId w:val="3"/>
-        </w:numPr>
-      </w:pPr>
-      <w:r>
-        <w:rPr>
-          <w:b/>
-          <w:bCs/>
-        </w:rPr>
-        <w:t>Host.</w:t>
-      </w:r>
-      <w:r>
-        <w:rPr>
-          <w:b/>
-          <w:bCs/>
-          <w:lang w:val="en-US"/>
-        </w:rPr>
-        <w:t>GetShaderAssertFormatStrId</w:t>
-      </w:r>
-      <w:r>
-        <w:rPr>
-          <w:b/>
-          <w:bCs/>
-          <w:lang w:val="en-US"/>
-        </w:rPr>
-        <w:t>(index)</w:t>
-      </w:r>
-      <w:r>
-        <w:rPr>
-          <w:lang w:val="en-US"/>
-        </w:rPr>
-        <w:t xml:space="preserve"> - </w:t>
-      </w:r>
-      <w:r>
-        <w:rPr>
-          <w:lang w:val="en-US"/>
-        </w:rPr>
-        <w:t>Returns the ID of format string of the specified shader assert.</w:t>
-      </w:r>
-    </w:p>
-    <w:p>
-      <w:pPr>
-        <w:pStyle w:val="ListParagraph"/>
-        <w:numPr>
-          <w:ilvl w:val="0"/>
-          <w:numId w:val="3"/>
-        </w:numPr>
-      </w:pPr>
-      <w:r>
-        <w:rPr>
-          <w:b/>
-          <w:bCs/>
-          <w:lang w:val="en-US"/>
-        </w:rPr>
-        <w:t>Host.</w:t>
-      </w:r>
-      <w:r>
-        <w:rPr>
-          <w:b/>
-          <w:bCs/>
-          <w:lang w:val="en-US"/>
-        </w:rPr>
-        <w:t>GetShaderAssertFormatString</w:t>
-      </w:r>
-      <w:r>
-        <w:rPr>
-          <w:b/>
-          <w:bCs/>
-          <w:lang w:val="en-US"/>
-        </w:rPr>
-        <w:t>(index)</w:t>
-      </w:r>
-      <w:r>
-        <w:rPr>
-          <w:lang w:val="en-US"/>
-        </w:rPr>
-        <w:t xml:space="preserve"> - </w:t>
-      </w:r>
-      <w:r>
-        <w:rPr>
-          <w:lang w:val="en-US"/>
-        </w:rPr>
-        <w:t>Returns the format string of the specified shader assert.</w:t>
-      </w:r>
-    </w:p>
-    <w:p>
-      <w:pPr>
-        <w:pStyle w:val="ListParagraph"/>
-        <w:numPr>
-          <w:ilvl w:val="0"/>
-          <w:numId w:val="3"/>
-        </w:numPr>
-      </w:pPr>
-      <w:r>
-        <w:rPr>
-          <w:b/>
-          <w:bCs/>
-          <w:lang w:val="en-US"/>
-        </w:rPr>
-        <w:t>Host.</w:t>
-      </w:r>
-      <w:r>
-        <w:rPr>
-          <w:b/>
-          <w:bCs/>
-          <w:lang w:val="en-US"/>
-        </w:rPr>
-        <w:t>GetShaderAssertDisplayName</w:t>
-      </w:r>
-      <w:r>
-        <w:rPr>
-          <w:b/>
-          <w:bCs/>
-          <w:lang w:val="en-US"/>
-        </w:rPr>
-        <w:t>(index)</w:t>
-      </w:r>
-      <w:r>
-        <w:rPr>
-          <w:lang w:val="en-US"/>
-        </w:rPr>
-        <w:t xml:space="preserve"> - </w:t>
-      </w:r>
-      <w:r>
-        <w:rPr>
-          <w:lang w:val="en-US"/>
-        </w:rPr>
-        <w:t>Returns the display name of the specified shader assert.</w:t>
-      </w:r>
-    </w:p>
-    <w:p>
-      <w:pPr>
-        <w:pStyle w:val="ListParagraph"/>
-        <w:numPr>
-          <w:ilvl w:val="0"/>
-          <w:numId w:val="3"/>
-        </w:numPr>
-      </w:pPr>
-      <w:r>
-        <w:rPr>
-          <w:b/>
-          <w:bCs/>
-        </w:rPr>
-        <w:t>Host.</w:t>
-      </w:r>
-      <w:r>
-        <w:rPr>
-          <w:b/>
-          <w:bCs/>
-          <w:lang w:val="en-US"/>
-        </w:rPr>
-        <w:t>GetShaderAssertMsg</w:t>
-      </w:r>
-      <w:r>
-        <w:rPr>
-          <w:b/>
-          <w:bCs/>
-          <w:lang w:val="en-US"/>
-        </w:rPr>
-        <w:t>(index)</w:t>
+        <w:t>GetShaderAssertMsg(index)</w:t>
       </w:r>
       <w:r>
         <w:rPr>
@@ -3188,6 +3137,7 @@
   <w:style w:type="character" w:default="1" w:styleId="DefaultParagraphFont">
     <w:name w:val="Default Paragraph Font"/>
     <w:uiPriority w:val="1"/>
+    <w:semiHidden/>
     <w:unhideWhenUsed/>
   </w:style>
   <w:style w:type="table" w:default="1" w:styleId="TableNormal">

</xml_diff>

<commit_message>
* Added Techniques/DataViewers/ModelViewer.gg and TextureViewer.gg to be quick viewers that also let you modify the data in a compute shader and then resave. In the future when you drag a model or texture onto the gigi viewer it will open these graphs by default to allow quick viewing of asset files. * Updated Agility SDK to 1.614.1 * Added build number to displayed version number * DX12 code gen fixes and improvements * -nopixcapture viewer option to disable pix capturing. Currently needed when using AMD GPU Reshape. * fixed a problem with RT acceleration structure scratch buffer not being large enough sometimes (viewer and DX12 codegen) * Fixed tangent calculations in the FBX loader path in the viewer.
</commit_message>
<xml_diff>
--- a/UserDocumentation/GigiViewerDX12_Documentation.docx
+++ b/UserDocumentation/GigiViewerDX12_Documentation.docx
@@ -164,7 +164,32 @@
         <w:t>-renderdoc:</w:t>
       </w:r>
       <w:r>
-        <w:t xml:space="preserve"> enables renderdoc captures. Disabled by default because it disables raytracing.</w:t>
+        <w:t xml:space="preserve"> enables renderdoc captures. </w:t>
+      </w:r>
+      <w:r>
+        <w:t>Renderdoc capturing is d</w:t>
+      </w:r>
+      <w:r>
+        <w:t>isabled by default because it disables raytracing.</w:t>
+      </w:r>
+    </w:p>
+    <w:p>
+      <w:pPr>
+        <w:pStyle w:val="ListParagraph"/>
+        <w:numPr>
+          <w:ilvl w:val="0"/>
+          <w:numId w:val="1"/>
+        </w:numPr>
+      </w:pPr>
+      <w:r>
+        <w:rPr>
+          <w:b/>
+          <w:bCs/>
+        </w:rPr>
+        <w:t>-nopixcapture:</w:t>
+      </w:r>
+      <w:r>
+        <w:t xml:space="preserve"> disables pix captures. Pix captures being enabled currently interfere with AMD GPU Reshape (v0.9 BETA2).</w:t>
       </w:r>
     </w:p>
     <w:p>
@@ -213,6 +238,7 @@
     </w:p>
     <w:p>
       <w:r>
+        <w:lastRenderedPageBreak/>
         <w:t xml:space="preserve">When loading a cube map, the indices are in the standard directx order of +x,-x,+y,-y,+z,-z.  You may alternately specify a %s in the file name, which will be replaced by the words </w:t>
       </w:r>
       <w:r>
@@ -221,98 +247,97 @@
     </w:p>
     <w:p>
       <w:r>
+        <w:t>Textures used only for read access may also be loaded directly from shaders</w:t>
+      </w:r>
+      <w:r>
+        <w:t>!</w:t>
+      </w:r>
+      <w:r>
+        <w:t xml:space="preserve"> See the shader documentation for more information.</w:t>
+      </w:r>
+    </w:p>
+    <w:p>
+      <w:r>
+        <w:t>The viewer puts a file watch on all shaders and loaded resources, allowing it to reload on changes for rapid iteration.</w:t>
+      </w:r>
+    </w:p>
+    <w:p>
+      <w:pPr>
+        <w:pStyle w:val="Heading1"/>
+      </w:pPr>
+      <w:r>
+        <w:t>Pix Captures</w:t>
+      </w:r>
+    </w:p>
+    <w:p>
+      <w:r>
+        <w:t>To take a pix capture, click the “Pix Capture” button.  Next to this button is a text box which lets you specify how many frames to capture.</w:t>
+      </w:r>
+    </w:p>
+    <w:p>
+      <w:r>
+        <w:t>If you want debug symbols in your shaders for the pix capture, make sure “Compile Shaders For Debug” is turned on, under the Settings menu.</w:t>
+      </w:r>
+    </w:p>
+    <w:p>
+      <w:r>
+        <w:t>When the profiler window is shown, it will put GPU timing queries into the command list to get the GPU profiling numbers.  These timing queries will then also show up in your pix captures as “EndQuery” calls.  If you want to remove these, close the profiler window before taking a capture.</w:t>
+      </w:r>
+    </w:p>
+    <w:p>
+      <w:r>
+        <w:t>If you notice a lot of PCIE traffic in your pix capture, it may be that other applications are fighting with Gigi for vram.  Closing things like browsers, photoshop, or similar applications which require a lot of GPU memory can help clear that up to give you more accurate timings.</w:t>
+      </w:r>
+    </w:p>
+    <w:p>
+      <w:pPr>
+        <w:pStyle w:val="Heading1"/>
+      </w:pPr>
+      <w:r>
+        <w:t>Python Interface</w:t>
+      </w:r>
+      <w:r>
+        <w:t xml:space="preserve"> Overview</w:t>
+      </w:r>
+    </w:p>
+    <w:p>
+      <w:r>
+        <w:t>GigiViewerDX12.exe is able to run python files, and uses python 3.10.</w:t>
+      </w:r>
+    </w:p>
+    <w:p>
+      <w:r>
+        <w:t>You can load a .gg file and then run a python file, or you can run a python file without loading a .gg file.  A python file may also load a .gg file, or it may load multiple, or it may not load any at all, instead choosing to work with whatever .gg file has been previously loaded.</w:t>
+      </w:r>
+    </w:p>
+    <w:p>
+      <w:r>
+        <w:t>Python scripts are ran in a blocking fashion, where user input and such is blocked until execution is completed.  If desired, we could also add the ability to have a “Per Frame” python function call, if letting python run during user interaction was desired.</w:t>
+      </w:r>
+    </w:p>
+    <w:p>
+      <w:r>
+        <w:t>Python scripts may optionally close the viewer, and specify the application return code.</w:t>
+      </w:r>
+    </w:p>
+    <w:p>
+      <w:r>
+        <w:t>The python interface allows python to be used for a variety of purposes such as drive automated testing, automated data gathering, and initialization of technique parameters before giving control to the user.  Python can also read and write GPU resources, allowing for things like machine learning to run in a tight loop of python and full speed GPU rendering and computation, without needing to use C++ or know any modern graphics APIs.</w:t>
+      </w:r>
+    </w:p>
+    <w:p>
+      <w:r>
+        <w:t>The Techniques/UnitTests/ folder has a number of python files to test the viewer functionality and the python interface.  These can also serve as good examples for seeing how to do ray tracing, rasterization, read and write GPU resources, and more.</w:t>
+      </w:r>
+    </w:p>
+    <w:p>
+      <w:r>
         <w:lastRenderedPageBreak/>
-        <w:t>Textures used only for read access may also be loaded directly from shaders</w:t>
-      </w:r>
-      <w:r>
-        <w:t>!</w:t>
-      </w:r>
-      <w:r>
-        <w:t xml:space="preserve"> See the shader documentation for more information.</w:t>
-      </w:r>
-    </w:p>
-    <w:p>
-      <w:r>
-        <w:t>The viewer puts a file watch on all shaders and loaded resources, allowing it to reload on changes for rapid iteration.</w:t>
-      </w:r>
-    </w:p>
-    <w:p>
-      <w:pPr>
-        <w:pStyle w:val="Heading1"/>
-      </w:pPr>
-      <w:r>
-        <w:t>Pix Captures</w:t>
-      </w:r>
-    </w:p>
-    <w:p>
-      <w:r>
-        <w:t>To take a pix capture, click the “Pix Capture” button.  Next to this button is a text box which lets you specify how many frames to capture.</w:t>
-      </w:r>
-    </w:p>
-    <w:p>
-      <w:r>
-        <w:t>If you want debug symbols in your shaders for the pix capture, make sure “Compile Shaders For Debug” is turned on, under the Settings menu.</w:t>
-      </w:r>
-    </w:p>
-    <w:p>
-      <w:r>
-        <w:t>When the profiler window is shown, it will put GPU timing queries into the command list to get the GPU profiling numbers.  These timing queries will then also show up in your pix captures as “EndQuery” calls.  If you want to remove these, close the profiler window before taking a capture.</w:t>
-      </w:r>
-    </w:p>
-    <w:p>
-      <w:r>
-        <w:t>If you notice a lot of PCIE traffic in your pix capture, it may be that other applications are fighting with Gigi for vram.  Closing things like browsers, photoshop, or similar applications which require a lot of GPU memory can help clear that up to give you more accurate timings.</w:t>
-      </w:r>
-    </w:p>
-    <w:p>
-      <w:pPr>
-        <w:pStyle w:val="Heading1"/>
-      </w:pPr>
-      <w:r>
-        <w:t>Python Interface</w:t>
-      </w:r>
-      <w:r>
-        <w:t xml:space="preserve"> Overview</w:t>
-      </w:r>
-    </w:p>
-    <w:p>
-      <w:r>
-        <w:t>GigiViewerDX12.exe is able to run python files, and uses python 3.10.</w:t>
-      </w:r>
-    </w:p>
-    <w:p>
-      <w:r>
-        <w:t>You can load a .gg file and then run a python file, or you can run a python file without loading a .gg file.  A python file may also load a .gg file, or it may load multiple, or it may not load any at all, instead choosing to work with whatever .gg file has been previously loaded.</w:t>
-      </w:r>
-    </w:p>
-    <w:p>
-      <w:r>
-        <w:t>Python scripts are ran in a blocking fashion, where user input and such is blocked until execution is completed.  If desired, we could also add the ability to have a “Per Frame” python function call, if letting python run during user interaction was desired.</w:t>
-      </w:r>
-    </w:p>
-    <w:p>
-      <w:r>
-        <w:t>Python scripts may optionally close the viewer, and specify the application return code.</w:t>
-      </w:r>
-    </w:p>
-    <w:p>
-      <w:r>
-        <w:t>The python interface allows python to be used for a variety of purposes such as drive automated testing, automated data gathering, and initialization of technique parameters before giving control to the user.  Python can also read and write GPU resources, allowing for things like machine learning to run in a tight loop of python and full speed GPU rendering and computation, without needing to use C++ or know any modern graphics APIs.</w:t>
-      </w:r>
-    </w:p>
-    <w:p>
-      <w:r>
-        <w:t>The Techniques/UnitTests/ folder has a number of python files to test the viewer functionality and the python interface.  These can also serve as good examples for seeing how to do ray tracing, rasterization, read and write GPU resources, and more.</w:t>
-      </w:r>
-    </w:p>
-    <w:p>
-      <w:r>
         <w:t xml:space="preserve">Python runs in an isolated mode, using the python within Gigi, to not interfere with whatever python you may (or may not) have installed.  If you want to use a package that isn’t part of this isolated python, you can use pip to install it!  </w:t>
       </w:r>
     </w:p>
     <w:p>
       <w:r>
-        <w:lastRenderedPageBreak/>
         <w:t xml:space="preserve">To install a package, go to </w:t>
       </w:r>
       <w:r>
@@ -594,6 +619,7 @@
           <w:b/>
           <w:bCs/>
         </w:rPr>
+        <w:lastRenderedPageBreak/>
         <w:t xml:space="preserve">Host.SetVSync(set) – </w:t>
       </w:r>
       <w:r>
@@ -635,7 +661,6 @@
           <w:b/>
           <w:bCs/>
         </w:rPr>
-        <w:lastRenderedPageBreak/>
         <w:t>Host.SetStablePowerState(set)</w:t>
       </w:r>
       <w:r>
@@ -999,6 +1024,7 @@
           <w:b/>
           <w:bCs/>
         </w:rPr>
+        <w:lastRenderedPageBreak/>
         <w:t>Host.PixCaptureNextFrames(filename, frames = 1)</w:t>
       </w:r>
       <w:r>
@@ -1126,245 +1152,531 @@
           <w:b/>
           <w:bCs/>
         </w:rPr>
+        <w:t>Host.SetImported</w:t>
+      </w:r>
+      <w:r>
+        <w:rPr>
+          <w:b/>
+          <w:bCs/>
+        </w:rPr>
+        <w:t>BufferCount</w:t>
+      </w:r>
+      <w:r>
+        <w:rPr>
+          <w:b/>
+          <w:bCs/>
+        </w:rPr>
+        <w:t>(imported</w:t>
+      </w:r>
+      <w:r>
+        <w:rPr>
+          <w:b/>
+          <w:bCs/>
+        </w:rPr>
+        <w:t>Buffer</w:t>
+      </w:r>
+      <w:r>
+        <w:rPr>
+          <w:b/>
+          <w:bCs/>
+        </w:rPr>
+        <w:t xml:space="preserve">Name, </w:t>
+      </w:r>
+      <w:r>
+        <w:rPr>
+          <w:b/>
+          <w:bCs/>
+        </w:rPr>
+        <w:t>type</w:t>
+      </w:r>
+      <w:r>
+        <w:rPr>
+          <w:b/>
+          <w:bCs/>
+        </w:rPr>
+        <w:t>)</w:t>
+      </w:r>
+      <w:r>
+        <w:t xml:space="preserve"> – Sets the buffer’s type to be a POD (non struct) type. Uses Host.</w:t>
+      </w:r>
+      <w:r>
+        <w:t>DataFieldType</w:t>
+      </w:r>
+      <w:r>
+        <w:t xml:space="preserve"> enum.  See PythonTypes.txt for more info.</w:t>
+      </w:r>
+    </w:p>
+    <w:p>
+      <w:pPr>
+        <w:pStyle w:val="ListParagraph"/>
+        <w:numPr>
+          <w:ilvl w:val="0"/>
+          <w:numId w:val="3"/>
+        </w:numPr>
+      </w:pPr>
+      <w:r>
+        <w:rPr>
+          <w:b/>
+          <w:bCs/>
+        </w:rPr>
+        <w:t>Host.SetImported</w:t>
+      </w:r>
+      <w:r>
+        <w:rPr>
+          <w:b/>
+          <w:bCs/>
+        </w:rPr>
+        <w:t>Buffer</w:t>
+      </w:r>
+      <w:r>
+        <w:rPr>
+          <w:b/>
+          <w:bCs/>
+        </w:rPr>
+        <w:t xml:space="preserve">CSVHeaderRow </w:t>
+      </w:r>
+      <w:r>
+        <w:rPr>
+          <w:b/>
+          <w:bCs/>
+        </w:rPr>
+        <w:t>(imported</w:t>
+      </w:r>
+      <w:r>
+        <w:rPr>
+          <w:b/>
+          <w:bCs/>
+        </w:rPr>
+        <w:t>Buffer</w:t>
+      </w:r>
+      <w:r>
+        <w:rPr>
+          <w:b/>
+          <w:bCs/>
+        </w:rPr>
+        <w:t xml:space="preserve">Name, </w:t>
+      </w:r>
+      <w:r>
+        <w:rPr>
+          <w:b/>
+          <w:bCs/>
+        </w:rPr>
+        <w:t>CSVHeaderRow</w:t>
+      </w:r>
+      <w:r>
+        <w:rPr>
+          <w:b/>
+          <w:bCs/>
+        </w:rPr>
+        <w:t>)</w:t>
+      </w:r>
+      <w:r>
+        <w:t xml:space="preserve"> – Sets whether or not the buffer’s csv file has a header row.</w:t>
+      </w:r>
+    </w:p>
+    <w:p>
+      <w:pPr>
+        <w:pStyle w:val="ListParagraph"/>
+        <w:numPr>
+          <w:ilvl w:val="0"/>
+          <w:numId w:val="3"/>
+        </w:numPr>
+      </w:pPr>
+      <w:r>
+        <w:rPr>
+          <w:b/>
+          <w:bCs/>
+        </w:rPr>
+        <w:t>Host.SetImported</w:t>
+      </w:r>
+      <w:r>
+        <w:rPr>
+          <w:b/>
+          <w:bCs/>
+        </w:rPr>
+        <w:t>BufferCount</w:t>
+      </w:r>
+      <w:r>
+        <w:rPr>
+          <w:b/>
+          <w:bCs/>
+        </w:rPr>
+        <w:t>(imported</w:t>
+      </w:r>
+      <w:r>
+        <w:rPr>
+          <w:b/>
+          <w:bCs/>
+        </w:rPr>
+        <w:t>Buffer</w:t>
+      </w:r>
+      <w:r>
+        <w:rPr>
+          <w:b/>
+          <w:bCs/>
+        </w:rPr>
+        <w:t xml:space="preserve">Name, </w:t>
+      </w:r>
+      <w:r>
+        <w:rPr>
+          <w:b/>
+          <w:bCs/>
+        </w:rPr>
+        <w:t>count</w:t>
+      </w:r>
+      <w:r>
+        <w:rPr>
+          <w:b/>
+          <w:bCs/>
+        </w:rPr>
+        <w:t>)</w:t>
+      </w:r>
+      <w:r>
+        <w:t xml:space="preserve"> – Sets how many items are in the buffer.</w:t>
+      </w:r>
+    </w:p>
+    <w:p>
+      <w:pPr>
+        <w:pStyle w:val="ListParagraph"/>
+        <w:numPr>
+          <w:ilvl w:val="0"/>
+          <w:numId w:val="3"/>
+        </w:numPr>
+      </w:pPr>
+      <w:r>
+        <w:rPr>
+          <w:b/>
+          <w:bCs/>
+        </w:rPr>
+        <w:t>Host.SetImportedTextureFile(importedTextureName, fileName)</w:t>
+      </w:r>
+      <w:r>
+        <w:t xml:space="preserve"> – Sets the filename of an imported texture.</w:t>
+      </w:r>
+    </w:p>
+    <w:p>
+      <w:pPr>
+        <w:pStyle w:val="ListParagraph"/>
+        <w:numPr>
+          <w:ilvl w:val="0"/>
+          <w:numId w:val="3"/>
+        </w:numPr>
+      </w:pPr>
+      <w:r>
+        <w:rPr>
+          <w:b/>
+          <w:bCs/>
+        </w:rPr>
+        <w:t>Host.SetImportedTextureSourceIsSRGB(importedTextureName, sourceisSRGB)</w:t>
+      </w:r>
+      <w:r>
+        <w:t xml:space="preserve"> – Sets whether or not the source texture is SRGB.</w:t>
+      </w:r>
+    </w:p>
+    <w:p>
+      <w:pPr>
+        <w:pStyle w:val="ListParagraph"/>
+        <w:numPr>
+          <w:ilvl w:val="0"/>
+          <w:numId w:val="3"/>
+        </w:numPr>
+      </w:pPr>
+      <w:r>
+        <w:rPr>
+          <w:b/>
+          <w:bCs/>
+        </w:rPr>
+        <w:t>Host.SetImportedTextureMakeMips(importedTextureName, makeMips)</w:t>
+      </w:r>
+      <w:r>
+        <w:t xml:space="preserve"> – Sets whether or not to make mips for the imported texture.</w:t>
+      </w:r>
+    </w:p>
+    <w:p>
+      <w:pPr>
+        <w:pStyle w:val="ListParagraph"/>
+        <w:numPr>
+          <w:ilvl w:val="0"/>
+          <w:numId w:val="3"/>
+        </w:numPr>
+      </w:pPr>
+      <w:r>
+        <w:rPr>
+          <w:b/>
+          <w:bCs/>
+        </w:rPr>
+        <w:t>Host.</w:t>
+      </w:r>
+      <w:r>
+        <w:rPr>
+          <w:b/>
+          <w:bCs/>
+        </w:rPr>
+        <w:t>SetImportedTextureFormat(importedTextureName, format)</w:t>
+      </w:r>
+      <w:r>
+        <w:t xml:space="preserve"> – Sets the format of an imported texture. The importedTextureName is the name of the texture in the “Imported Resources” window. The format is specified using the enum Host.TextureFormat.  Append the format you see in the drop down to Host.TextureFormat, such as </w:t>
+      </w:r>
+      <w:r>
+        <w:t>Host.TextureFormat_RGBA32_Float</w:t>
+      </w:r>
+      <w:r>
+        <w:t>.</w:t>
+      </w:r>
+    </w:p>
+    <w:p>
+      <w:pPr>
+        <w:pStyle w:val="ListParagraph"/>
+        <w:numPr>
+          <w:ilvl w:val="0"/>
+          <w:numId w:val="3"/>
+        </w:numPr>
+      </w:pPr>
+      <w:r>
+        <w:rPr>
+          <w:b/>
+          <w:bCs/>
+        </w:rPr>
+        <w:t>Host.SetImportedTextureColor(importedTextureName, R, G, B, A)</w:t>
+      </w:r>
+      <w:r>
+        <w:t xml:space="preserve"> – Sets the color of an imported texture.</w:t>
+      </w:r>
+    </w:p>
+    <w:p>
+      <w:pPr>
+        <w:pStyle w:val="ListParagraph"/>
+        <w:numPr>
+          <w:ilvl w:val="0"/>
+          <w:numId w:val="3"/>
+        </w:numPr>
+      </w:pPr>
+      <w:r>
+        <w:rPr>
+          <w:b/>
+          <w:bCs/>
+        </w:rPr>
+        <w:t>Host.SetImportedTextureSize(importedTextureName, x, y, z)</w:t>
+      </w:r>
+      <w:r>
+        <w:t xml:space="preserve"> – Set the size of an imported texture. The importedTextureName is the name of the texture in the “Imported Resources” window. x,y,z should be integers.</w:t>
+      </w:r>
+      <w:r>
+        <w:t xml:space="preserve">  For a 2D texture, set z to 1, not 0.</w:t>
+      </w:r>
+    </w:p>
+    <w:p>
+      <w:pPr>
+        <w:pStyle w:val="ListParagraph"/>
+        <w:numPr>
+          <w:ilvl w:val="0"/>
+          <w:numId w:val="3"/>
+        </w:numPr>
+        <w:rPr>
+          <w:b/>
+          <w:bCs/>
+        </w:rPr>
+      </w:pPr>
+      <w:r>
+        <w:rPr>
+          <w:b/>
+          <w:bCs/>
+        </w:rPr>
+        <w:t>Host.SetImportedTextureBinaryType(importedTextureName, type)</w:t>
+      </w:r>
+      <w:r>
+        <w:t xml:space="preserve"> – Set the data type of a binary imported texture.</w:t>
+      </w:r>
+      <w:r>
+        <w:t xml:space="preserve">  This is the type of data in the file.</w:t>
+      </w:r>
+      <w:r>
+        <w:t xml:space="preserve">  Type uses the </w:t>
+      </w:r>
+      <w:r>
+        <w:t>Host.GGUserFile_ImportedTexture_BinaryType</w:t>
+      </w:r>
+      <w:r>
+        <w:t xml:space="preserve"> enum.  See </w:t>
+      </w:r>
+      <w:r>
+        <w:t>PythonTypes</w:t>
+      </w:r>
+      <w:r>
+        <w:t>.txt for more info.</w:t>
+      </w:r>
+    </w:p>
+    <w:p>
+      <w:pPr>
+        <w:pStyle w:val="ListParagraph"/>
+        <w:numPr>
+          <w:ilvl w:val="0"/>
+          <w:numId w:val="3"/>
+        </w:numPr>
+      </w:pPr>
+      <w:r>
+        <w:rPr>
+          <w:b/>
+          <w:bCs/>
+        </w:rPr>
+        <w:t>Host.SetImportedTexture</w:t>
+      </w:r>
+      <w:r>
+        <w:rPr>
+          <w:b/>
+          <w:bCs/>
+        </w:rPr>
+        <w:t>Binary</w:t>
+      </w:r>
+      <w:r>
+        <w:rPr>
+          <w:b/>
+          <w:bCs/>
+        </w:rPr>
+        <w:t>Size(importedTextureName, x, y, z)</w:t>
+      </w:r>
+      <w:r>
+        <w:t xml:space="preserve"> – Set the size of an imported texture if it’s a binary file. The importedTextureName is the name of the texture in the “Imported Resources” window. x,y,z should be integers.  For a 2D texture, set z to 1, not 0.</w:t>
+      </w:r>
+    </w:p>
+    <w:p>
+      <w:pPr>
+        <w:pStyle w:val="ListParagraph"/>
+        <w:numPr>
+          <w:ilvl w:val="0"/>
+          <w:numId w:val="3"/>
+        </w:numPr>
+        <w:rPr>
+          <w:b/>
+          <w:bCs/>
+        </w:rPr>
+      </w:pPr>
+      <w:r>
+        <w:rPr>
+          <w:b/>
+          <w:bCs/>
+        </w:rPr>
+        <w:t>Host.SetImportedTextureBinaryChannels(importedTextureName, channels)</w:t>
+      </w:r>
+      <w:r>
+        <w:t xml:space="preserve"> – Set the number of channels of a binary imported texture. This is the number of channels in the file.</w:t>
+      </w:r>
+    </w:p>
+    <w:p>
+      <w:pPr>
+        <w:pStyle w:val="ListParagraph"/>
+        <w:numPr>
+          <w:ilvl w:val="0"/>
+          <w:numId w:val="3"/>
+        </w:numPr>
+      </w:pPr>
+      <w:r>
+        <w:rPr>
+          <w:b/>
+          <w:bCs/>
+        </w:rPr>
+        <w:t>Host.SetFrameDeltaTime(</w:t>
+      </w:r>
+      <w:r>
+        <w:rPr>
+          <w:b/>
+          <w:bCs/>
+        </w:rPr>
+        <w:t>deltaTime</w:t>
+      </w:r>
+      <w:r>
+        <w:rPr>
+          <w:b/>
+          <w:bCs/>
+        </w:rPr>
+        <w:t>)</w:t>
+      </w:r>
+      <w:r>
+        <w:t xml:space="preserve"> – in seconds. This sets the system variable for the frame delta time to a fixed value. Useful if wanting to record a video. Set to &lt;= 0 to clear the forced delta time.</w:t>
+      </w:r>
+    </w:p>
+    <w:p>
+      <w:pPr>
+        <w:pStyle w:val="ListParagraph"/>
+        <w:numPr>
+          <w:ilvl w:val="0"/>
+          <w:numId w:val="3"/>
+        </w:numPr>
+      </w:pPr>
+      <w:r>
+        <w:rPr>
+          <w:b/>
+          <w:bCs/>
+        </w:rPr>
+        <w:t>Host.</w:t>
+      </w:r>
+      <w:r>
+        <w:rPr>
+          <w:b/>
+          <w:bCs/>
+        </w:rPr>
+        <w:t>SetCameraPos(x,y,z)</w:t>
+      </w:r>
+      <w:r>
+        <w:t xml:space="preserve"> – set the position of the camera.</w:t>
+      </w:r>
+    </w:p>
+    <w:p>
+      <w:pPr>
+        <w:pStyle w:val="ListParagraph"/>
+        <w:numPr>
+          <w:ilvl w:val="0"/>
+          <w:numId w:val="3"/>
+        </w:numPr>
+      </w:pPr>
+      <w:r>
+        <w:rPr>
+          <w:b/>
+          <w:bCs/>
+        </w:rPr>
+        <w:t>Host.SetCameraAltitudeAzimuth(altitude, azimuth)</w:t>
+      </w:r>
+      <w:r>
+        <w:t xml:space="preserve"> – in radians. We should add a “look at” function and similar to make working with the camera easier.</w:t>
+      </w:r>
+    </w:p>
+    <w:p>
+      <w:pPr>
+        <w:pStyle w:val="ListParagraph"/>
+        <w:numPr>
+          <w:ilvl w:val="0"/>
+          <w:numId w:val="3"/>
+        </w:numPr>
+      </w:pPr>
+      <w:r>
+        <w:rPr>
+          <w:b/>
+          <w:bCs/>
+        </w:rPr>
+        <w:t>Host.GetCameraPos()</w:t>
+      </w:r>
+      <w:r>
+        <w:t xml:space="preserve"> – returns the x,y,z position of the camera</w:t>
+      </w:r>
+    </w:p>
+    <w:p>
+      <w:pPr>
+        <w:pStyle w:val="ListParagraph"/>
+        <w:numPr>
+          <w:ilvl w:val="0"/>
+          <w:numId w:val="3"/>
+        </w:numPr>
+      </w:pPr>
+      <w:r>
+        <w:rPr>
+          <w:b/>
+          <w:bCs/>
+        </w:rPr>
         <w:lastRenderedPageBreak/>
-        <w:t>Host.SetImported</w:t>
-      </w:r>
-      <w:r>
-        <w:rPr>
-          <w:b/>
-          <w:bCs/>
-        </w:rPr>
-        <w:t>BufferCount</w:t>
-      </w:r>
-      <w:r>
-        <w:rPr>
-          <w:b/>
-          <w:bCs/>
-        </w:rPr>
-        <w:t>(imported</w:t>
-      </w:r>
-      <w:r>
-        <w:rPr>
-          <w:b/>
-          <w:bCs/>
-        </w:rPr>
-        <w:t>Buffer</w:t>
-      </w:r>
-      <w:r>
-        <w:rPr>
-          <w:b/>
-          <w:bCs/>
-        </w:rPr>
-        <w:t xml:space="preserve">Name, </w:t>
-      </w:r>
-      <w:r>
-        <w:rPr>
-          <w:b/>
-          <w:bCs/>
-        </w:rPr>
-        <w:t>type</w:t>
-      </w:r>
-      <w:r>
-        <w:rPr>
-          <w:b/>
-          <w:bCs/>
-        </w:rPr>
-        <w:t>)</w:t>
-      </w:r>
-      <w:r>
-        <w:t xml:space="preserve"> – Sets the buffer’s type to be a POD (non struct) type. Uses Host.</w:t>
-      </w:r>
-      <w:r>
-        <w:t>DataFieldType</w:t>
-      </w:r>
-      <w:r>
-        <w:t xml:space="preserve"> enum.  See PythonTypes.txt for more info.</w:t>
-      </w:r>
-    </w:p>
-    <w:p>
-      <w:pPr>
-        <w:pStyle w:val="ListParagraph"/>
-        <w:numPr>
-          <w:ilvl w:val="0"/>
-          <w:numId w:val="3"/>
-        </w:numPr>
-      </w:pPr>
-      <w:r>
-        <w:rPr>
-          <w:b/>
-          <w:bCs/>
-        </w:rPr>
-        <w:t>Host.SetImported</w:t>
-      </w:r>
-      <w:r>
-        <w:rPr>
-          <w:b/>
-          <w:bCs/>
-        </w:rPr>
-        <w:t>Buffer</w:t>
-      </w:r>
-      <w:r>
-        <w:rPr>
-          <w:b/>
-          <w:bCs/>
-        </w:rPr>
-        <w:t xml:space="preserve">CSVHeaderRow </w:t>
-      </w:r>
-      <w:r>
-        <w:rPr>
-          <w:b/>
-          <w:bCs/>
-        </w:rPr>
-        <w:t>(imported</w:t>
-      </w:r>
-      <w:r>
-        <w:rPr>
-          <w:b/>
-          <w:bCs/>
-        </w:rPr>
-        <w:t>Buffer</w:t>
-      </w:r>
-      <w:r>
-        <w:rPr>
-          <w:b/>
-          <w:bCs/>
-        </w:rPr>
-        <w:t xml:space="preserve">Name, </w:t>
-      </w:r>
-      <w:r>
-        <w:rPr>
-          <w:b/>
-          <w:bCs/>
-        </w:rPr>
-        <w:t>CSVHeaderRow</w:t>
-      </w:r>
-      <w:r>
-        <w:rPr>
-          <w:b/>
-          <w:bCs/>
-        </w:rPr>
-        <w:t>)</w:t>
-      </w:r>
-      <w:r>
-        <w:t xml:space="preserve"> – Sets whether or not the buffer’s csv file has a header row.</w:t>
-      </w:r>
-    </w:p>
-    <w:p>
-      <w:pPr>
-        <w:pStyle w:val="ListParagraph"/>
-        <w:numPr>
-          <w:ilvl w:val="0"/>
-          <w:numId w:val="3"/>
-        </w:numPr>
-      </w:pPr>
-      <w:r>
-        <w:rPr>
-          <w:b/>
-          <w:bCs/>
-        </w:rPr>
-        <w:t>Host.SetImported</w:t>
-      </w:r>
-      <w:r>
-        <w:rPr>
-          <w:b/>
-          <w:bCs/>
-        </w:rPr>
-        <w:t>BufferCount</w:t>
-      </w:r>
-      <w:r>
-        <w:rPr>
-          <w:b/>
-          <w:bCs/>
-        </w:rPr>
-        <w:t>(imported</w:t>
-      </w:r>
-      <w:r>
-        <w:rPr>
-          <w:b/>
-          <w:bCs/>
-        </w:rPr>
-        <w:t>Buffer</w:t>
-      </w:r>
-      <w:r>
-        <w:rPr>
-          <w:b/>
-          <w:bCs/>
-        </w:rPr>
-        <w:t xml:space="preserve">Name, </w:t>
-      </w:r>
-      <w:r>
-        <w:rPr>
-          <w:b/>
-          <w:bCs/>
-        </w:rPr>
-        <w:t>count</w:t>
-      </w:r>
-      <w:r>
-        <w:rPr>
-          <w:b/>
-          <w:bCs/>
-        </w:rPr>
-        <w:t>)</w:t>
-      </w:r>
-      <w:r>
-        <w:t xml:space="preserve"> – Sets how many items are in the buffer.</w:t>
-      </w:r>
-    </w:p>
-    <w:p>
-      <w:pPr>
-        <w:pStyle w:val="ListParagraph"/>
-        <w:numPr>
-          <w:ilvl w:val="0"/>
-          <w:numId w:val="3"/>
-        </w:numPr>
-      </w:pPr>
-      <w:r>
-        <w:rPr>
-          <w:b/>
-          <w:bCs/>
-        </w:rPr>
-        <w:t>Host.SetImportedTextureFile(importedTextureName, fileName)</w:t>
-      </w:r>
-      <w:r>
-        <w:t xml:space="preserve"> – Sets the filename of an imported texture.</w:t>
-      </w:r>
-    </w:p>
-    <w:p>
-      <w:pPr>
-        <w:pStyle w:val="ListParagraph"/>
-        <w:numPr>
-          <w:ilvl w:val="0"/>
-          <w:numId w:val="3"/>
-        </w:numPr>
-      </w:pPr>
-      <w:r>
-        <w:rPr>
-          <w:b/>
-          <w:bCs/>
-        </w:rPr>
-        <w:t>Host.SetImportedTextureSourceIsSRGB(importedTextureName, sourceisSRGB)</w:t>
-      </w:r>
-      <w:r>
-        <w:t xml:space="preserve"> – Sets whether or not the source texture is SRGB.</w:t>
-      </w:r>
-    </w:p>
-    <w:p>
-      <w:pPr>
-        <w:pStyle w:val="ListParagraph"/>
-        <w:numPr>
-          <w:ilvl w:val="0"/>
-          <w:numId w:val="3"/>
-        </w:numPr>
-      </w:pPr>
-      <w:r>
-        <w:rPr>
-          <w:b/>
-          <w:bCs/>
-        </w:rPr>
-        <w:t>Host.SetImportedTextureMakeMips(importedTextureName, makeMips)</w:t>
-      </w:r>
-      <w:r>
-        <w:t xml:space="preserve"> – Sets whether or not to make mips for the imported texture.</w:t>
+        <w:t>Host.GetCameraAltitudeAzimuth()</w:t>
+      </w:r>
+      <w:r>
+        <w:t xml:space="preserve"> – returns the altitude and azimuth of the camera. In radians.</w:t>
       </w:r>
     </w:p>
     <w:p>
@@ -1387,187 +1699,199 @@
           <w:b/>
           <w:bCs/>
         </w:rPr>
-        <w:t>SetImportedTextureFormat(importedTextureName, format)</w:t>
-      </w:r>
-      <w:r>
-        <w:t xml:space="preserve"> – Sets the format of an imported texture. The importedTextureName is the name of the texture in the “Imported Resources” window. The format is specified using the enum Host.TextureFormat.  Append the format you see in the drop down to Host.TextureFormat, such as </w:t>
-      </w:r>
-      <w:r>
-        <w:t>Host.TextureFormat_RGBA32_Float</w:t>
-      </w:r>
-      <w:r>
-        <w:t>.</w:t>
-      </w:r>
-    </w:p>
-    <w:p>
-      <w:pPr>
-        <w:pStyle w:val="ListParagraph"/>
-        <w:numPr>
-          <w:ilvl w:val="0"/>
-          <w:numId w:val="3"/>
-        </w:numPr>
-      </w:pPr>
-      <w:r>
-        <w:rPr>
-          <w:b/>
-          <w:bCs/>
-        </w:rPr>
-        <w:t>Host.SetImportedTextureColor(importedTextureName, R, G, B, A)</w:t>
-      </w:r>
-      <w:r>
-        <w:t xml:space="preserve"> – Sets the color of an imported texture.</w:t>
-      </w:r>
-    </w:p>
-    <w:p>
-      <w:pPr>
-        <w:pStyle w:val="ListParagraph"/>
-        <w:numPr>
-          <w:ilvl w:val="0"/>
-          <w:numId w:val="3"/>
-        </w:numPr>
-      </w:pPr>
-      <w:r>
-        <w:rPr>
-          <w:b/>
-          <w:bCs/>
-        </w:rPr>
-        <w:t>Host.SetImportedTextureSize(importedTextureName, x, y, z)</w:t>
-      </w:r>
-      <w:r>
-        <w:t xml:space="preserve"> – Set the size of an imported texture. The importedTextureName is the name of the texture in the “Imported Resources” window. x,y,z should be integers.</w:t>
-      </w:r>
-      <w:r>
-        <w:t xml:space="preserve">  For a 2D texture, set z to 1, not 0.</w:t>
-      </w:r>
-    </w:p>
-    <w:p>
-      <w:pPr>
-        <w:pStyle w:val="ListParagraph"/>
-        <w:numPr>
-          <w:ilvl w:val="0"/>
-          <w:numId w:val="3"/>
-        </w:numPr>
-        <w:rPr>
-          <w:b/>
-          <w:bCs/>
-        </w:rPr>
-      </w:pPr>
-      <w:r>
-        <w:rPr>
-          <w:b/>
-          <w:bCs/>
-        </w:rPr>
-        <w:t>Host.SetImportedTextureBinaryType(importedTextureName, type)</w:t>
-      </w:r>
-      <w:r>
-        <w:t xml:space="preserve"> – Set the data type of a binary imported texture.</w:t>
-      </w:r>
-      <w:r>
-        <w:t xml:space="preserve">  This is the type of data in the file.</w:t>
-      </w:r>
-      <w:r>
-        <w:t xml:space="preserve">  Type uses the </w:t>
-      </w:r>
-      <w:r>
-        <w:t>Host.GGUserFile_ImportedTexture_BinaryType</w:t>
-      </w:r>
-      <w:r>
-        <w:t xml:space="preserve"> enum.  See </w:t>
-      </w:r>
-      <w:r>
-        <w:t>PythonTypes</w:t>
-      </w:r>
-      <w:r>
-        <w:t>.txt for more info.</w:t>
-      </w:r>
-    </w:p>
-    <w:p>
-      <w:pPr>
-        <w:pStyle w:val="ListParagraph"/>
-        <w:numPr>
-          <w:ilvl w:val="0"/>
-          <w:numId w:val="3"/>
-        </w:numPr>
-      </w:pPr>
-      <w:r>
-        <w:rPr>
-          <w:b/>
-          <w:bCs/>
-        </w:rPr>
-        <w:t>Host.SetImportedTexture</w:t>
-      </w:r>
-      <w:r>
-        <w:rPr>
-          <w:b/>
-          <w:bCs/>
-        </w:rPr>
-        <w:t>Binary</w:t>
-      </w:r>
-      <w:r>
-        <w:rPr>
-          <w:b/>
-          <w:bCs/>
-        </w:rPr>
-        <w:t>Size(importedTextureName, x, y, z)</w:t>
-      </w:r>
-      <w:r>
-        <w:t xml:space="preserve"> – Set the size of an imported texture if it’s a binary file. The importedTextureName is the name of the texture in the “Imported Resources” window. x,y,z should be integers.  For a 2D texture, set z to 1, not 0.</w:t>
-      </w:r>
-    </w:p>
-    <w:p>
-      <w:pPr>
-        <w:pStyle w:val="ListParagraph"/>
-        <w:numPr>
-          <w:ilvl w:val="0"/>
-          <w:numId w:val="3"/>
-        </w:numPr>
-        <w:rPr>
-          <w:b/>
-          <w:bCs/>
-        </w:rPr>
-      </w:pPr>
-      <w:r>
-        <w:rPr>
-          <w:b/>
-          <w:bCs/>
-        </w:rPr>
-        <w:t>Host.SetImportedTextureBinaryChannels(importedTextureName, channels)</w:t>
-      </w:r>
-      <w:r>
-        <w:t xml:space="preserve"> – Set the number of channels of a binary imported texture. This is the number of channels in the file.</w:t>
-      </w:r>
-    </w:p>
-    <w:p>
-      <w:pPr>
-        <w:pStyle w:val="ListParagraph"/>
-        <w:numPr>
-          <w:ilvl w:val="0"/>
-          <w:numId w:val="3"/>
-        </w:numPr>
-      </w:pPr>
-      <w:r>
-        <w:rPr>
-          <w:b/>
-          <w:bCs/>
-        </w:rPr>
-        <w:t>Host.SetFrameDeltaTime(</w:t>
-      </w:r>
-      <w:r>
-        <w:rPr>
-          <w:b/>
-          <w:bCs/>
-        </w:rPr>
-        <w:t>deltaTime</w:t>
-      </w:r>
-      <w:r>
-        <w:rPr>
-          <w:b/>
-          <w:bCs/>
-        </w:rPr>
-        <w:t>)</w:t>
-      </w:r>
-      <w:r>
-        <w:t xml:space="preserve"> – in seconds. This sets the system variable for the frame delta time to a fixed value. Useful if wanting to record a video. Set to &lt;= 0 to clear the forced delta time.</w:t>
+        <w:t>WriteGPUResource(name, value, subresourceIndex = 0)</w:t>
+      </w:r>
+      <w:r>
+        <w:t xml:space="preserve"> </w:t>
+      </w:r>
+      <w:r>
+        <w:t>–</w:t>
+      </w:r>
+      <w:r>
+        <w:t xml:space="preserve"> </w:t>
+      </w:r>
+      <w:r>
+        <w:t xml:space="preserve">This causes a gpu resource to be written the next time the technique is executed.  </w:t>
+      </w:r>
+      <w:r>
+        <w:t>The name is the name shown at the top of the resource viewer, such as “</w:t>
+      </w:r>
+      <w:r>
+        <w:t>Node_1.output: Output (UAV - After)</w:t>
+      </w:r>
+      <w:r>
+        <w:t>”. While those names are a mouth full, they uniquely identify the resource to write, as well as what part of the rendering timeline to write the value.  There is a “copy to clipboard” button next to the name for your convenience. The value is expected to be a bytes object that is the same size as the destination resource. The subresourceIndex is only used by texture2darrays, where it is the array index.</w:t>
+      </w:r>
+    </w:p>
+    <w:p>
+      <w:pPr>
+        <w:pStyle w:val="ListParagraph"/>
+        <w:numPr>
+          <w:ilvl w:val="0"/>
+          <w:numId w:val="3"/>
+        </w:numPr>
+      </w:pPr>
+      <w:r>
+        <w:rPr>
+          <w:b/>
+          <w:bCs/>
+        </w:rPr>
+        <w:t>Host.ForceEnableProfiling(set=True)</w:t>
+      </w:r>
+      <w:r>
+        <w:t xml:space="preserve"> – Let the viewer know about your intent to read profiling data. must be called before calling Host.</w:t>
+      </w:r>
+      <w:r>
+        <w:t>GetProfilingData</w:t>
+      </w:r>
+      <w:r>
+        <w:t>(). Profiling data is not available until the technique is executed.</w:t>
+      </w:r>
+    </w:p>
+    <w:p>
+      <w:pPr>
+        <w:pStyle w:val="ListParagraph"/>
+        <w:numPr>
+          <w:ilvl w:val="0"/>
+          <w:numId w:val="3"/>
+        </w:numPr>
+      </w:pPr>
+      <w:r>
+        <w:rPr>
+          <w:b/>
+          <w:bCs/>
+        </w:rPr>
+        <w:t>Host.GetProfilingData()</w:t>
+      </w:r>
+      <w:r>
+        <w:t xml:space="preserve"> – Returns a dictionary mapping render graph node names to an array which contains the cpu and gpu timing in milliseconds, respectively.  Also contains a “total”.</w:t>
+      </w:r>
+    </w:p>
+    <w:p>
+      <w:pPr>
+        <w:pStyle w:val="ListParagraph"/>
+        <w:numPr>
+          <w:ilvl w:val="0"/>
+          <w:numId w:val="3"/>
+        </w:numPr>
+      </w:pPr>
+      <w:r>
+        <w:rPr>
+          <w:b/>
+          <w:bCs/>
+        </w:rPr>
+        <w:t>Host</w:t>
+      </w:r>
+      <w:r>
+        <w:rPr>
+          <w:b/>
+          <w:bCs/>
+        </w:rPr>
+        <w:t xml:space="preserve">.GGEnumValue(enumName, enumLabel) </w:t>
+      </w:r>
+      <w:r>
+        <w:t>– This returns the integer value of the enum label within the enum name given.</w:t>
+      </w:r>
+    </w:p>
+    <w:p>
+      <w:pPr>
+        <w:pStyle w:val="ListParagraph"/>
+        <w:numPr>
+          <w:ilvl w:val="0"/>
+          <w:numId w:val="3"/>
+        </w:numPr>
+      </w:pPr>
+      <w:r>
+        <w:rPr>
+          <w:b/>
+          <w:bCs/>
+        </w:rPr>
+        <w:t>Host.GGEnumLabel(enumName, value)</w:t>
+      </w:r>
+      <w:r>
+        <w:t xml:space="preserve"> – This returns the string label of the integer value in the enum.</w:t>
+      </w:r>
+    </w:p>
+    <w:p>
+      <w:pPr>
+        <w:pStyle w:val="ListParagraph"/>
+        <w:numPr>
+          <w:ilvl w:val="0"/>
+          <w:numId w:val="3"/>
+        </w:numPr>
+      </w:pPr>
+      <w:r>
+        <w:rPr>
+          <w:b/>
+          <w:bCs/>
+        </w:rPr>
+        <w:t>Host</w:t>
+      </w:r>
+      <w:r>
+        <w:rPr>
+          <w:b/>
+          <w:bCs/>
+        </w:rPr>
+        <w:t>.GGEnumCount(enumName)</w:t>
+      </w:r>
+      <w:r>
+        <w:t xml:space="preserve"> – Returns an integer count of how many items there are in the enum.</w:t>
+      </w:r>
+    </w:p>
+    <w:p>
+      <w:pPr>
+        <w:pStyle w:val="ListParagraph"/>
+        <w:numPr>
+          <w:ilvl w:val="0"/>
+          <w:numId w:val="3"/>
+        </w:numPr>
+      </w:pPr>
+      <w:r>
+        <w:rPr>
+          <w:b/>
+          <w:bCs/>
+        </w:rPr>
+        <w:t>Host.GetGPUString()</w:t>
+      </w:r>
+      <w:r>
+        <w:t xml:space="preserve"> – Returns a string with the GPU name and driver version.</w:t>
+      </w:r>
+    </w:p>
+    <w:p>
+      <w:pPr>
+        <w:pStyle w:val="ListParagraph"/>
+        <w:numPr>
+          <w:ilvl w:val="0"/>
+          <w:numId w:val="3"/>
+        </w:numPr>
+      </w:pPr>
+      <w:r>
+        <w:rPr>
+          <w:b/>
+          <w:bCs/>
+        </w:rPr>
+        <w:t>Host.SetShaderAssertsLogging(value)</w:t>
+      </w:r>
+      <w:r>
+        <w:t xml:space="preserve"> - </w:t>
+      </w:r>
+      <w:r>
+        <w:rPr>
+          <w:lang w:val="en-US"/>
+        </w:rPr>
+        <w:t>Toggles auto error logging of the collected shader asserts after a technique execution.</w:t>
+      </w:r>
+      <w:r>
+        <w:rPr>
+          <w:lang w:val="en-US"/>
+        </w:rPr>
+        <w:t xml:space="preserve"> Value is </w:t>
+      </w:r>
+      <w:r>
+        <w:rPr>
+          <w:lang w:val="en-US"/>
+        </w:rPr>
+        <w:t>Boolean.</w:t>
       </w:r>
     </w:p>
     <w:p>
@@ -1589,68 +1913,27 @@
         <w:rPr>
           <w:b/>
           <w:bCs/>
-        </w:rPr>
-        <w:t>SetCameraPos(x,y,z)</w:t>
-      </w:r>
-      <w:r>
-        <w:t xml:space="preserve"> – set the position of the camera.</w:t>
-      </w:r>
-    </w:p>
-    <w:p>
-      <w:pPr>
-        <w:pStyle w:val="ListParagraph"/>
-        <w:numPr>
-          <w:ilvl w:val="0"/>
-          <w:numId w:val="3"/>
-        </w:numPr>
-      </w:pPr>
-      <w:r>
-        <w:rPr>
-          <w:b/>
-          <w:bCs/>
-        </w:rPr>
-        <w:t>Host.SetCameraAltitudeAzimuth(altitude, azimuth)</w:t>
-      </w:r>
-      <w:r>
-        <w:t xml:space="preserve"> – in radians. We should add a “look at” function and similar to make working with the camera easier.</w:t>
-      </w:r>
-    </w:p>
-    <w:p>
-      <w:pPr>
-        <w:pStyle w:val="ListParagraph"/>
-        <w:numPr>
-          <w:ilvl w:val="0"/>
-          <w:numId w:val="3"/>
-        </w:numPr>
-      </w:pPr>
-      <w:r>
-        <w:rPr>
-          <w:b/>
-          <w:bCs/>
-        </w:rPr>
-        <w:t>Host.GetCameraPos()</w:t>
-      </w:r>
-      <w:r>
-        <w:t xml:space="preserve"> – returns the x,y,z position of the camera</w:t>
-      </w:r>
-    </w:p>
-    <w:p>
-      <w:pPr>
-        <w:pStyle w:val="ListParagraph"/>
-        <w:numPr>
-          <w:ilvl w:val="0"/>
-          <w:numId w:val="3"/>
-        </w:numPr>
-      </w:pPr>
-      <w:r>
-        <w:rPr>
-          <w:b/>
-          <w:bCs/>
-        </w:rPr>
-        <w:t>Host.GetCameraAltitudeAzimuth()</w:t>
-      </w:r>
-      <w:r>
-        <w:t xml:space="preserve"> – returns the altitude and azimuth of the camera. In radians.</w:t>
+          <w:lang w:val="en-US"/>
+        </w:rPr>
+        <w:t>GetCollectedShaderAssertsCount()</w:t>
+      </w:r>
+      <w:r>
+        <w:rPr>
+          <w:lang w:val="en-US"/>
+        </w:rPr>
+        <w:t xml:space="preserve"> </w:t>
+      </w:r>
+      <w:r>
+        <w:rPr>
+          <w:lang w:val="en-US"/>
+        </w:rPr>
+        <w:t xml:space="preserve">- </w:t>
+      </w:r>
+      <w:r>
+        <w:rPr>
+          <w:lang w:val="en-US"/>
+        </w:rPr>
+        <w:t>Returns the number of collected shader asserts. Assert getters works with this collection.</w:t>
       </w:r>
     </w:p>
     <w:p>
@@ -1672,454 +1955,194 @@
         <w:rPr>
           <w:b/>
           <w:bCs/>
-        </w:rPr>
-        <w:t>WriteGPUResource(name, value, subresourceIndex = 0)</w:t>
-      </w:r>
-      <w:r>
-        <w:t xml:space="preserve"> </w:t>
-      </w:r>
-      <w:r>
-        <w:t>–</w:t>
-      </w:r>
-      <w:r>
-        <w:t xml:space="preserve"> </w:t>
-      </w:r>
-      <w:r>
-        <w:t xml:space="preserve">This causes a gpu resource to be written the next time the technique is executed.  </w:t>
-      </w:r>
-      <w:r>
-        <w:t>The name is the name shown at the top of the resource viewer, such as “</w:t>
-      </w:r>
-      <w:r>
-        <w:t>Node_1.output: Output (UAV - After)</w:t>
-      </w:r>
-      <w:r>
-        <w:t xml:space="preserve">”. While those names are a mouth full, they uniquely identify the resource to write, as well as what part of the rendering timeline to write the value.  There is a “copy to clipboard” button next to the name for your convenience. </w:t>
-      </w:r>
-      <w:r>
+          <w:lang w:val="en-US"/>
+        </w:rPr>
+        <w:t>GetShaderAssertFormatStrId(index)</w:t>
+      </w:r>
+      <w:r>
+        <w:rPr>
+          <w:lang w:val="en-US"/>
+        </w:rPr>
+        <w:t xml:space="preserve"> - </w:t>
+      </w:r>
+      <w:r>
+        <w:rPr>
+          <w:lang w:val="en-US"/>
+        </w:rPr>
+        <w:t>Returns the ID of format string of the specified shader assert.</w:t>
+      </w:r>
+    </w:p>
+    <w:p>
+      <w:pPr>
+        <w:pStyle w:val="ListParagraph"/>
+        <w:numPr>
+          <w:ilvl w:val="0"/>
+          <w:numId w:val="3"/>
+        </w:numPr>
+      </w:pPr>
+      <w:r>
+        <w:rPr>
+          <w:b/>
+          <w:bCs/>
+          <w:lang w:val="en-US"/>
+        </w:rPr>
+        <w:t>Host.GetShaderAssertFormatString(index)</w:t>
+      </w:r>
+      <w:r>
+        <w:rPr>
+          <w:lang w:val="en-US"/>
+        </w:rPr>
+        <w:t xml:space="preserve"> - </w:t>
+      </w:r>
+      <w:r>
+        <w:rPr>
+          <w:lang w:val="en-US"/>
+        </w:rPr>
+        <w:t>Returns the format string of the specified shader assert.</w:t>
+      </w:r>
+    </w:p>
+    <w:p>
+      <w:pPr>
+        <w:pStyle w:val="ListParagraph"/>
+        <w:numPr>
+          <w:ilvl w:val="0"/>
+          <w:numId w:val="3"/>
+        </w:numPr>
+      </w:pPr>
+      <w:r>
+        <w:rPr>
+          <w:b/>
+          <w:bCs/>
+          <w:lang w:val="en-US"/>
+        </w:rPr>
+        <w:t>Host.GetShaderAssertDisplayName(index)</w:t>
+      </w:r>
+      <w:r>
+        <w:rPr>
+          <w:lang w:val="en-US"/>
+        </w:rPr>
+        <w:t xml:space="preserve"> - </w:t>
+      </w:r>
+      <w:r>
+        <w:rPr>
+          <w:lang w:val="en-US"/>
+        </w:rPr>
+        <w:t>Returns the display name of the specified shader assert.</w:t>
+      </w:r>
+    </w:p>
+    <w:p>
+      <w:pPr>
+        <w:pStyle w:val="ListParagraph"/>
+        <w:numPr>
+          <w:ilvl w:val="0"/>
+          <w:numId w:val="3"/>
+        </w:numPr>
+      </w:pPr>
+      <w:r>
+        <w:rPr>
+          <w:b/>
+          <w:bCs/>
+        </w:rPr>
+        <w:t>Host.</w:t>
+      </w:r>
+      <w:r>
+        <w:rPr>
+          <w:b/>
+          <w:bCs/>
+          <w:lang w:val="en-US"/>
+        </w:rPr>
+        <w:t>GetShaderAssertMsg(index)</w:t>
+      </w:r>
+      <w:r>
+        <w:rPr>
+          <w:lang w:val="en-US"/>
+        </w:rPr>
+        <w:t xml:space="preserve"> - </w:t>
+      </w:r>
+      <w:r>
+        <w:rPr>
+          <w:lang w:val="en-US"/>
+        </w:rPr>
+        <w:t>Returns the message of the specified assert.</w:t>
+      </w:r>
+    </w:p>
+    <w:p>
+      <w:pPr>
+        <w:pStyle w:val="Heading1"/>
+      </w:pPr>
+      <w:r>
+        <w:t>Python Interface</w:t>
+      </w:r>
+      <w:r>
+        <w:t xml:space="preserve"> Gigi Schema</w:t>
+      </w:r>
+      <w:r>
+        <w:t xml:space="preserve"> Enums</w:t>
+      </w:r>
+    </w:p>
+    <w:p>
+      <w:r>
+        <w:t>Several enums are defined by Gigi’s internal schema reflection system and automatically reflected into python functions and constant values.</w:t>
+      </w:r>
+    </w:p>
+    <w:p>
+      <w:r>
+        <w:t>These are different than enums defined in the .gg files because they are present even when there is no .gg file loaded.</w:t>
+      </w:r>
+    </w:p>
+    <w:p>
+      <w:r>
+        <w:t>Every enum has the following things exposed. Replace Host.TextureFormat with the name of the enum.</w:t>
+      </w:r>
+      <w:r>
+        <w:t xml:space="preserve">  See PythonTypes.txt in this </w:t>
+      </w:r>
+      <w:r>
+        <w:t xml:space="preserve">folder </w:t>
+      </w:r>
+      <w:r>
+        <w:t>for more information.</w:t>
+      </w:r>
+    </w:p>
+    <w:p>
+      <w:pPr>
+        <w:pStyle w:val="ListParagraph"/>
+        <w:numPr>
+          <w:ilvl w:val="0"/>
+          <w:numId w:val="4"/>
+        </w:numPr>
+      </w:pPr>
+      <w:r>
+        <w:rPr>
+          <w:b/>
+          <w:bCs/>
+        </w:rPr>
+        <w:t>Host.TextureFormatToString(index)</w:t>
+      </w:r>
+      <w:r>
+        <w:t xml:space="preserve"> – gives the string name of an integer index, or “</w:t>
+      </w:r>
+      <w:r>
+        <w:t>Invalid</w:t>
+      </w:r>
+      <w:r>
+        <w:t>” if it is out of range.</w:t>
+      </w:r>
+    </w:p>
+    <w:p>
+      <w:pPr>
+        <w:pStyle w:val="ListParagraph"/>
+        <w:numPr>
+          <w:ilvl w:val="0"/>
+          <w:numId w:val="4"/>
+        </w:numPr>
+      </w:pPr>
+      <w:r>
+        <w:rPr>
+          <w:b/>
+          <w:bCs/>
+        </w:rPr>
         <w:lastRenderedPageBreak/>
-        <w:t>The value is expected to be a bytes object that is the same size as the destination resource. The subresourceIndex is only used by texture2darrays, where it is the array index.</w:t>
-      </w:r>
-    </w:p>
-    <w:p>
-      <w:pPr>
-        <w:pStyle w:val="ListParagraph"/>
-        <w:numPr>
-          <w:ilvl w:val="0"/>
-          <w:numId w:val="3"/>
-        </w:numPr>
-      </w:pPr>
-      <w:r>
-        <w:rPr>
-          <w:b/>
-          <w:bCs/>
-        </w:rPr>
-        <w:t>Host.ForceEnableProfiling(set=True)</w:t>
-      </w:r>
-      <w:r>
-        <w:t xml:space="preserve"> – Let the viewer know about your intent to read profiling data. must be called before calling Host.</w:t>
-      </w:r>
-      <w:r>
-        <w:t>GetProfilingData</w:t>
-      </w:r>
-      <w:r>
-        <w:t>(). Profiling data is not available until the technique is executed.</w:t>
-      </w:r>
-    </w:p>
-    <w:p>
-      <w:pPr>
-        <w:pStyle w:val="ListParagraph"/>
-        <w:numPr>
-          <w:ilvl w:val="0"/>
-          <w:numId w:val="3"/>
-        </w:numPr>
-      </w:pPr>
-      <w:r>
-        <w:rPr>
-          <w:b/>
-          <w:bCs/>
-        </w:rPr>
-        <w:t>Host.GetProfilingData()</w:t>
-      </w:r>
-      <w:r>
-        <w:t xml:space="preserve"> – Returns a dictionary mapping render graph node names to an array which contains the cpu and gpu timing in milliseconds, respectively.  Also contains a “total”.</w:t>
-      </w:r>
-    </w:p>
-    <w:p>
-      <w:pPr>
-        <w:pStyle w:val="ListParagraph"/>
-        <w:numPr>
-          <w:ilvl w:val="0"/>
-          <w:numId w:val="3"/>
-        </w:numPr>
-      </w:pPr>
-      <w:r>
-        <w:rPr>
-          <w:b/>
-          <w:bCs/>
-        </w:rPr>
-        <w:t>Host</w:t>
-      </w:r>
-      <w:r>
-        <w:rPr>
-          <w:b/>
-          <w:bCs/>
-        </w:rPr>
-        <w:t xml:space="preserve">.GGEnumValue(enumName, enumLabel) </w:t>
-      </w:r>
-      <w:r>
-        <w:t>– This returns the integer value of the enum label within the enum name given.</w:t>
-      </w:r>
-    </w:p>
-    <w:p>
-      <w:pPr>
-        <w:pStyle w:val="ListParagraph"/>
-        <w:numPr>
-          <w:ilvl w:val="0"/>
-          <w:numId w:val="3"/>
-        </w:numPr>
-      </w:pPr>
-      <w:r>
-        <w:rPr>
-          <w:b/>
-          <w:bCs/>
-        </w:rPr>
-        <w:t>Host.GGEnumLabel(enumName, value)</w:t>
-      </w:r>
-      <w:r>
-        <w:t xml:space="preserve"> – This returns the string label of the integer value in the enum.</w:t>
-      </w:r>
-    </w:p>
-    <w:p>
-      <w:pPr>
-        <w:pStyle w:val="ListParagraph"/>
-        <w:numPr>
-          <w:ilvl w:val="0"/>
-          <w:numId w:val="3"/>
-        </w:numPr>
-      </w:pPr>
-      <w:r>
-        <w:rPr>
-          <w:b/>
-          <w:bCs/>
-        </w:rPr>
-        <w:t>Host</w:t>
-      </w:r>
-      <w:r>
-        <w:rPr>
-          <w:b/>
-          <w:bCs/>
-        </w:rPr>
-        <w:t>.GGEnumCount(enumName)</w:t>
-      </w:r>
-      <w:r>
-        <w:t xml:space="preserve"> – Returns an integer count of how many items there are in the enum.</w:t>
-      </w:r>
-    </w:p>
-    <w:p>
-      <w:pPr>
-        <w:pStyle w:val="ListParagraph"/>
-        <w:numPr>
-          <w:ilvl w:val="0"/>
-          <w:numId w:val="3"/>
-        </w:numPr>
-      </w:pPr>
-      <w:r>
-        <w:rPr>
-          <w:b/>
-          <w:bCs/>
-        </w:rPr>
-        <w:t>Host.GetGPUString()</w:t>
-      </w:r>
-      <w:r>
-        <w:t xml:space="preserve"> – Returns a string with the GPU name and driver version.</w:t>
-      </w:r>
-    </w:p>
-    <w:p>
-      <w:pPr>
-        <w:pStyle w:val="ListParagraph"/>
-        <w:numPr>
-          <w:ilvl w:val="0"/>
-          <w:numId w:val="3"/>
-        </w:numPr>
-      </w:pPr>
-      <w:r>
-        <w:rPr>
-          <w:b/>
-          <w:bCs/>
-        </w:rPr>
-        <w:t>Host.SetShaderAssertsLogging(value)</w:t>
-      </w:r>
-      <w:r>
-        <w:t xml:space="preserve"> - </w:t>
-      </w:r>
-      <w:r>
-        <w:rPr>
-          <w:lang w:val="en-US"/>
-        </w:rPr>
-        <w:t>Toggles auto error logging of the collected shader asserts after a technique execution.</w:t>
-      </w:r>
-      <w:r>
-        <w:rPr>
-          <w:lang w:val="en-US"/>
-        </w:rPr>
-        <w:t xml:space="preserve"> Value is </w:t>
-      </w:r>
-      <w:r>
-        <w:rPr>
-          <w:lang w:val="en-US"/>
-        </w:rPr>
-        <w:t>Boolean.</w:t>
-      </w:r>
-    </w:p>
-    <w:p>
-      <w:pPr>
-        <w:pStyle w:val="ListParagraph"/>
-        <w:numPr>
-          <w:ilvl w:val="0"/>
-          <w:numId w:val="3"/>
-        </w:numPr>
-      </w:pPr>
-      <w:r>
-        <w:rPr>
-          <w:b/>
-          <w:bCs/>
-        </w:rPr>
-        <w:t>Host.</w:t>
-      </w:r>
-      <w:r>
-        <w:rPr>
-          <w:b/>
-          <w:bCs/>
-          <w:lang w:val="en-US"/>
-        </w:rPr>
-        <w:t>GetCollectedShaderAssertsCount()</w:t>
-      </w:r>
-      <w:r>
-        <w:rPr>
-          <w:lang w:val="en-US"/>
-        </w:rPr>
-        <w:t xml:space="preserve"> </w:t>
-      </w:r>
-      <w:r>
-        <w:rPr>
-          <w:lang w:val="en-US"/>
-        </w:rPr>
-        <w:t xml:space="preserve">- </w:t>
-      </w:r>
-      <w:r>
-        <w:rPr>
-          <w:lang w:val="en-US"/>
-        </w:rPr>
-        <w:t>Returns the number of collected shader asserts. Assert getters works with this collection.</w:t>
-      </w:r>
-    </w:p>
-    <w:p>
-      <w:pPr>
-        <w:pStyle w:val="ListParagraph"/>
-        <w:numPr>
-          <w:ilvl w:val="0"/>
-          <w:numId w:val="3"/>
-        </w:numPr>
-      </w:pPr>
-      <w:r>
-        <w:rPr>
-          <w:b/>
-          <w:bCs/>
-        </w:rPr>
-        <w:t>Host.</w:t>
-      </w:r>
-      <w:r>
-        <w:rPr>
-          <w:b/>
-          <w:bCs/>
-          <w:lang w:val="en-US"/>
-        </w:rPr>
-        <w:t>GetShaderAssertFormatStrId(index)</w:t>
-      </w:r>
-      <w:r>
-        <w:rPr>
-          <w:lang w:val="en-US"/>
-        </w:rPr>
-        <w:t xml:space="preserve"> - </w:t>
-      </w:r>
-      <w:r>
-        <w:rPr>
-          <w:lang w:val="en-US"/>
-        </w:rPr>
-        <w:t>Returns the ID of format string of the specified shader assert.</w:t>
-      </w:r>
-    </w:p>
-    <w:p>
-      <w:pPr>
-        <w:pStyle w:val="ListParagraph"/>
-        <w:numPr>
-          <w:ilvl w:val="0"/>
-          <w:numId w:val="3"/>
-        </w:numPr>
-      </w:pPr>
-      <w:r>
-        <w:rPr>
-          <w:b/>
-          <w:bCs/>
-          <w:lang w:val="en-US"/>
-        </w:rPr>
-        <w:t>Host.GetShaderAssertFormatString(index)</w:t>
-      </w:r>
-      <w:r>
-        <w:rPr>
-          <w:lang w:val="en-US"/>
-        </w:rPr>
-        <w:t xml:space="preserve"> - </w:t>
-      </w:r>
-      <w:r>
-        <w:rPr>
-          <w:lang w:val="en-US"/>
-        </w:rPr>
-        <w:t>Returns the format string of the specified shader assert.</w:t>
-      </w:r>
-    </w:p>
-    <w:p>
-      <w:pPr>
-        <w:pStyle w:val="ListParagraph"/>
-        <w:numPr>
-          <w:ilvl w:val="0"/>
-          <w:numId w:val="3"/>
-        </w:numPr>
-      </w:pPr>
-      <w:r>
-        <w:rPr>
-          <w:b/>
-          <w:bCs/>
-          <w:lang w:val="en-US"/>
-        </w:rPr>
-        <w:t>Host.GetShaderAssertDisplayName(index)</w:t>
-      </w:r>
-      <w:r>
-        <w:rPr>
-          <w:lang w:val="en-US"/>
-        </w:rPr>
-        <w:t xml:space="preserve"> - </w:t>
-      </w:r>
-      <w:r>
-        <w:rPr>
-          <w:lang w:val="en-US"/>
-        </w:rPr>
-        <w:t>Returns the display name of the specified shader assert.</w:t>
-      </w:r>
-    </w:p>
-    <w:p>
-      <w:pPr>
-        <w:pStyle w:val="ListParagraph"/>
-        <w:numPr>
-          <w:ilvl w:val="0"/>
-          <w:numId w:val="3"/>
-        </w:numPr>
-      </w:pPr>
-      <w:r>
-        <w:rPr>
-          <w:b/>
-          <w:bCs/>
-        </w:rPr>
-        <w:t>Host.</w:t>
-      </w:r>
-      <w:r>
-        <w:rPr>
-          <w:b/>
-          <w:bCs/>
-          <w:lang w:val="en-US"/>
-        </w:rPr>
-        <w:t>GetShaderAssertMsg(index)</w:t>
-      </w:r>
-      <w:r>
-        <w:rPr>
-          <w:lang w:val="en-US"/>
-        </w:rPr>
-        <w:t xml:space="preserve"> - </w:t>
-      </w:r>
-      <w:r>
-        <w:rPr>
-          <w:lang w:val="en-US"/>
-        </w:rPr>
-        <w:t>Returns the message of the specified assert.</w:t>
-      </w:r>
-    </w:p>
-    <w:p>
-      <w:pPr>
-        <w:pStyle w:val="Heading1"/>
-      </w:pPr>
-      <w:r>
-        <w:t>Python Interface</w:t>
-      </w:r>
-      <w:r>
-        <w:t xml:space="preserve"> Gigi Schema</w:t>
-      </w:r>
-      <w:r>
-        <w:t xml:space="preserve"> Enums</w:t>
-      </w:r>
-    </w:p>
-    <w:p>
-      <w:r>
-        <w:t>Several enums are defined by Gigi’s internal schema reflection system and automatically reflected into python functions and constant values.</w:t>
-      </w:r>
-    </w:p>
-    <w:p>
-      <w:r>
-        <w:t>These are different than enums defined in the .gg files because they are present even when there is no .gg file loaded.</w:t>
-      </w:r>
-    </w:p>
-    <w:p>
-      <w:r>
-        <w:t>Every enum has the following things exposed. Replace Host.TextureFormat with the name of the enum.</w:t>
-      </w:r>
-      <w:r>
-        <w:t xml:space="preserve">  See PythonTypes.txt in this </w:t>
-      </w:r>
-      <w:r>
-        <w:t xml:space="preserve">folder </w:t>
-      </w:r>
-      <w:r>
-        <w:t>for more information.</w:t>
-      </w:r>
-    </w:p>
-    <w:p>
-      <w:pPr>
-        <w:pStyle w:val="ListParagraph"/>
-        <w:numPr>
-          <w:ilvl w:val="0"/>
-          <w:numId w:val="4"/>
-        </w:numPr>
-      </w:pPr>
-      <w:r>
-        <w:rPr>
-          <w:b/>
-          <w:bCs/>
-        </w:rPr>
-        <w:t>Host.TextureFormatToString(index)</w:t>
-      </w:r>
-      <w:r>
-        <w:t xml:space="preserve"> – gives the string name of an integer index, or “</w:t>
-      </w:r>
-      <w:r>
-        <w:t>Invalid</w:t>
-      </w:r>
-      <w:r>
-        <w:t>” if it is out of range.</w:t>
-      </w:r>
-    </w:p>
-    <w:p>
-      <w:pPr>
-        <w:pStyle w:val="ListParagraph"/>
-        <w:numPr>
-          <w:ilvl w:val="0"/>
-          <w:numId w:val="4"/>
-        </w:numPr>
-      </w:pPr>
-      <w:r>
-        <w:rPr>
-          <w:b/>
-          <w:bCs/>
-        </w:rPr>
         <w:t>Host.TextureFormatFromString(name)</w:t>
       </w:r>
       <w:r>

</xml_diff>

<commit_message>
Latest from internal.Includes: * resource crash fix * texture save/load refactor * drag and drop assets into gigi viewer
</commit_message>
<xml_diff>
--- a/UserDocumentation/GigiViewerDX12_Documentation.docx
+++ b/UserDocumentation/GigiViewerDX12_Documentation.docx
@@ -791,14 +791,55 @@
           <w:b/>
           <w:bCs/>
         </w:rPr>
-        <w:t xml:space="preserve">name, set=true, </w:t>
-      </w:r>
-      <w:r>
-        <w:rPr>
-          <w:b/>
-          <w:bCs/>
-        </w:rPr>
-        <w:t>arrayIndex</w:t>
+        <w:t>name, set=true</w:t>
+      </w:r>
+      <w:r>
+        <w:rPr>
+          <w:b/>
+          <w:bCs/>
+        </w:rPr>
+        <w:t>)</w:t>
+      </w:r>
+      <w:r>
+        <w:t xml:space="preserve"> – </w:t>
+      </w:r>
+      <w:r>
+        <w:t>This lets the viewer know that you want to readback this resource</w:t>
+      </w:r>
+      <w:r>
+        <w:t>.</w:t>
+      </w:r>
+      <w:r>
+        <w:t xml:space="preserve">  The name is the name shown at the top of the resource viewer, such as “</w:t>
+      </w:r>
+      <w:r>
+        <w:t>Node_1.output: Output (UAV - After)</w:t>
+      </w:r>
+      <w:r>
+        <w:t>”. While those names are a mouth full, they uniquely identify the resource to write, as well as what part of the rendering timeline to write the value.  There is a “copy to clipboard” button next to the name for your convenience.</w:t>
+      </w:r>
+    </w:p>
+    <w:p>
+      <w:pPr>
+        <w:pStyle w:val="ListParagraph"/>
+        <w:numPr>
+          <w:ilvl w:val="0"/>
+          <w:numId w:val="3"/>
+        </w:numPr>
+      </w:pPr>
+      <w:r>
+        <w:rPr>
+          <w:b/>
+          <w:bCs/>
+        </w:rPr>
+        <w:t>Host.Readback(name</w:t>
+      </w:r>
+      <w:r>
+        <w:rPr>
+          <w:b/>
+          <w:bCs/>
+        </w:rPr>
+        <w:t>, arrayIndex</w:t>
       </w:r>
       <w:r>
         <w:rPr>
@@ -822,41 +863,10 @@
         <w:t>)</w:t>
       </w:r>
       <w:r>
-        <w:t xml:space="preserve"> – </w:t>
-      </w:r>
-      <w:r>
-        <w:t xml:space="preserve">This lets the viewer know that you want to readback this resource.  </w:t>
-      </w:r>
-      <w:r>
-        <w:t>ArrayIndex</w:t>
-      </w:r>
-      <w:r>
-        <w:t xml:space="preserve"> is only used by texture 2d arrays.  It is ignored for all other types.  The name is the name shown at the top of the resource viewer, such as “</w:t>
-      </w:r>
-      <w:r>
-        <w:t>Node_1.output: Output (UAV - After)</w:t>
-      </w:r>
-      <w:r>
-        <w:t>”. While those names are a mouth full, they uniquely identify the resource to write, as well as what part of the rendering timeline to write the value.  There is a “copy to clipboard” button next to the name for your convenience.</w:t>
-      </w:r>
-    </w:p>
-    <w:p>
-      <w:pPr>
-        <w:pStyle w:val="ListParagraph"/>
-        <w:numPr>
-          <w:ilvl w:val="0"/>
-          <w:numId w:val="3"/>
-        </w:numPr>
-      </w:pPr>
-      <w:r>
-        <w:rPr>
-          <w:b/>
-          <w:bCs/>
-        </w:rPr>
-        <w:t>Host.Readback(name)</w:t>
-      </w:r>
-      <w:r>
         <w:t xml:space="preserve"> – This reads back a resource, returning a GigiArray, as well as a success Boolean.  SetWantReadback() must be called, and the technique must be executed, before you can read back the data.</w:t>
+      </w:r>
+      <w:r>
+        <w:t xml:space="preserve">  ArrayIndex is only used by texture 2d arrays.  It is ignored for all other types.</w:t>
       </w:r>
     </w:p>
     <w:p>
@@ -1472,47 +1482,6 @@
           <w:ilvl w:val="0"/>
           <w:numId w:val="3"/>
         </w:numPr>
-        <w:rPr>
-          <w:b/>
-          <w:bCs/>
-        </w:rPr>
-      </w:pPr>
-      <w:r>
-        <w:rPr>
-          <w:b/>
-          <w:bCs/>
-        </w:rPr>
-        <w:t>Host.SetImportedTextureBinaryType(importedTextureName, type)</w:t>
-      </w:r>
-      <w:r>
-        <w:t xml:space="preserve"> – Set the data type of a binary imported texture.</w:t>
-      </w:r>
-      <w:r>
-        <w:t xml:space="preserve">  This is the type of data in the file.</w:t>
-      </w:r>
-      <w:r>
-        <w:t xml:space="preserve">  Type uses the </w:t>
-      </w:r>
-      <w:r>
-        <w:t>Host.GGUserFile_ImportedTexture_BinaryType</w:t>
-      </w:r>
-      <w:r>
-        <w:t xml:space="preserve"> enum.  See </w:t>
-      </w:r>
-      <w:r>
-        <w:t>PythonTypes</w:t>
-      </w:r>
-      <w:r>
-        <w:t>.txt for more info.</w:t>
-      </w:r>
-    </w:p>
-    <w:p>
-      <w:pPr>
-        <w:pStyle w:val="ListParagraph"/>
-        <w:numPr>
-          <w:ilvl w:val="0"/>
-          <w:numId w:val="3"/>
-        </w:numPr>
       </w:pPr>
       <w:r>
         <w:rPr>
@@ -1546,20 +1515,30 @@
           <w:ilvl w:val="0"/>
           <w:numId w:val="3"/>
         </w:numPr>
-        <w:rPr>
-          <w:b/>
-          <w:bCs/>
-        </w:rPr>
-      </w:pPr>
-      <w:r>
-        <w:rPr>
-          <w:b/>
-          <w:bCs/>
-        </w:rPr>
-        <w:t>Host.SetImportedTextureBinaryChannels(importedTextureName, channels)</w:t>
-      </w:r>
-      <w:r>
-        <w:t xml:space="preserve"> – Set the number of channels of a binary imported texture. This is the number of channels in the file.</w:t>
+      </w:pPr>
+      <w:r>
+        <w:rPr>
+          <w:b/>
+          <w:bCs/>
+        </w:rPr>
+        <w:t>Host.SetImportedTexture</w:t>
+      </w:r>
+      <w:r>
+        <w:rPr>
+          <w:b/>
+          <w:bCs/>
+        </w:rPr>
+        <w:t>Binary</w:t>
+      </w:r>
+      <w:r>
+        <w:rPr>
+          <w:b/>
+          <w:bCs/>
+        </w:rPr>
+        <w:t>Format(importedTextureName, format)</w:t>
+      </w:r>
+      <w:r>
+        <w:t xml:space="preserve"> – Sets the format of the binary file being loaded for the imported texture.</w:t>
       </w:r>
     </w:p>
     <w:p>
@@ -1638,6 +1617,66 @@
       </w:r>
       <w:r>
         <w:t xml:space="preserve"> – in radians. We should add a “look at” function and similar to make working with the camera easier.</w:t>
+      </w:r>
+    </w:p>
+    <w:p>
+      <w:pPr>
+        <w:pStyle w:val="ListParagraph"/>
+        <w:numPr>
+          <w:ilvl w:val="0"/>
+          <w:numId w:val="3"/>
+        </w:numPr>
+      </w:pPr>
+      <w:r>
+        <w:rPr>
+          <w:b/>
+          <w:bCs/>
+        </w:rPr>
+        <w:t>Host.</w:t>
+      </w:r>
+      <w:r>
+        <w:rPr>
+          <w:b/>
+          <w:bCs/>
+          <w:lang w:val="en-US"/>
+        </w:rPr>
+        <w:t>SetCameraNearFarZ(nearZ, farZ)</w:t>
+      </w:r>
+      <w:r>
+        <w:rPr>
+          <w:lang w:val="en-US"/>
+        </w:rPr>
+        <w:t xml:space="preserve"> – sets the near and far plane of the camera</w:t>
+      </w:r>
+    </w:p>
+    <w:p>
+      <w:pPr>
+        <w:pStyle w:val="ListParagraph"/>
+        <w:numPr>
+          <w:ilvl w:val="0"/>
+          <w:numId w:val="3"/>
+        </w:numPr>
+      </w:pPr>
+      <w:r>
+        <w:rPr>
+          <w:b/>
+          <w:bCs/>
+        </w:rPr>
+        <w:t>Host.</w:t>
+      </w:r>
+      <w:r>
+        <w:rPr>
+          <w:b/>
+          <w:bCs/>
+          <w:lang w:val="en-US"/>
+        </w:rPr>
+        <w:t>SetCameraFlySpeed(speed)</w:t>
+      </w:r>
+      <w:r>
+        <w:rPr>
+          <w:lang w:val="en-US"/>
+        </w:rPr>
+        <w:t xml:space="preserve"> – sets the fly speed of the camera</w:t>
       </w:r>
     </w:p>
     <w:p>
@@ -1780,6 +1819,72 @@
           <w:b/>
           <w:bCs/>
         </w:rPr>
+        <w:t>Host.</w:t>
+      </w:r>
+      <w:r>
+        <w:rPr>
+          <w:b/>
+          <w:bCs/>
+        </w:rPr>
+        <w:t>IsResourceCreated</w:t>
+      </w:r>
+      <w:r>
+        <w:rPr>
+          <w:b/>
+          <w:bCs/>
+        </w:rPr>
+        <w:t>(nodeName)</w:t>
+      </w:r>
+      <w:r>
+        <w:t xml:space="preserve"> – Returns whether the resource node specified has its resource created or not. Takes a node name, not a resource name.</w:t>
+      </w:r>
+    </w:p>
+    <w:p>
+      <w:pPr>
+        <w:pStyle w:val="ListParagraph"/>
+        <w:numPr>
+          <w:ilvl w:val="0"/>
+          <w:numId w:val="3"/>
+        </w:numPr>
+      </w:pPr>
+      <w:r>
+        <w:rPr>
+          <w:b/>
+          <w:bCs/>
+        </w:rPr>
+        <w:t>Host.</w:t>
+      </w:r>
+      <w:r>
+        <w:rPr>
+          <w:b/>
+          <w:bCs/>
+        </w:rPr>
+        <w:t>SetViewedResource</w:t>
+      </w:r>
+      <w:r>
+        <w:rPr>
+          <w:b/>
+          <w:bCs/>
+        </w:rPr>
+        <w:t>(resourceName)</w:t>
+      </w:r>
+      <w:r>
+        <w:t xml:space="preserve"> – Makes the viewer view the specified resource name.  This is the same resource name you see in the viewer, such as “Input – Initial State”, not the node name.</w:t>
+      </w:r>
+    </w:p>
+    <w:p>
+      <w:pPr>
+        <w:pStyle w:val="ListParagraph"/>
+        <w:numPr>
+          <w:ilvl w:val="0"/>
+          <w:numId w:val="3"/>
+        </w:numPr>
+      </w:pPr>
+      <w:r>
+        <w:rPr>
+          <w:b/>
+          <w:bCs/>
+        </w:rPr>
         <w:t>Host</w:t>
       </w:r>
       <w:r>
@@ -2092,6 +2197,7 @@
     </w:p>
     <w:p>
       <w:r>
+        <w:lastRenderedPageBreak/>
         <w:t>Every enum has the following things exposed. Replace Host.TextureFormat with the name of the enum.</w:t>
       </w:r>
       <w:r>
@@ -2142,7 +2248,6 @@
           <w:b/>
           <w:bCs/>
         </w:rPr>
-        <w:lastRenderedPageBreak/>
         <w:t>Host.TextureFormatFromString(name)</w:t>
       </w:r>
       <w:r>

</xml_diff>

<commit_message>
Latest from internal repo
</commit_message>
<xml_diff>
--- a/UserDocumentation/GigiViewerDX12_Documentation.docx
+++ b/UserDocumentation/GigiViewerDX12_Documentation.docx
@@ -1,6 +1,6 @@
 
 <file path=word/document.xml><?xml version="1.0" encoding="utf-8"?>
-<w:document xmlns:wpc="http://schemas.microsoft.com/office/word/2010/wordprocessingCanvas" xmlns:cx="http://schemas.microsoft.com/office/drawing/2014/chartex" xmlns:cx1="http://schemas.microsoft.com/office/drawing/2015/9/8/chartex" xmlns:cx2="http://schemas.microsoft.com/office/drawing/2015/10/21/chartex" xmlns:cx3="http://schemas.microsoft.com/office/drawing/2016/5/9/chartex" xmlns:cx4="http://schemas.microsoft.com/office/drawing/2016/5/10/chartex" xmlns:cx5="http://schemas.microsoft.com/office/drawing/2016/5/11/chartex" xmlns:cx6="http://schemas.microsoft.com/office/drawing/2016/5/12/chartex" xmlns:cx7="http://schemas.microsoft.com/office/drawing/2016/5/13/chartex" xmlns:cx8="http://schemas.microsoft.com/office/drawing/2016/5/14/chartex" xmlns:mc="http://schemas.openxmlformats.org/markup-compatibility/2006" xmlns:aink="http://schemas.microsoft.com/office/drawing/2016/ink" xmlns:am3d="http://schemas.microsoft.com/office/drawing/2017/model3d" xmlns:o="urn:schemas-microsoft-com:office:office" xmlns:oel="http://schemas.microsoft.com/office/2019/extlst" xmlns:r="http://schemas.openxmlformats.org/officeDocument/2006/relationships" xmlns:m="http://schemas.openxmlformats.org/officeDocument/2006/math" xmlns:v="urn:schemas-microsoft-com:vml" xmlns:wp14="http://schemas.microsoft.com/office/word/2010/wordprocessingDrawing" xmlns:wp="http://schemas.openxmlformats.org/drawingml/2006/wordprocessingDrawing" xmlns:w10="urn:schemas-microsoft-com:office:word" xmlns:w="http://schemas.openxmlformats.org/wordprocessingml/2006/main" xmlns:w14="http://schemas.microsoft.com/office/word/2010/wordml" xmlns:w15="http://schemas.microsoft.com/office/word/2012/wordml" xmlns:w16cex="http://schemas.microsoft.com/office/word/2018/wordml/cex" xmlns:w16cid="http://schemas.microsoft.com/office/word/2016/wordml/cid" xmlns:w16="http://schemas.microsoft.com/office/word/2018/wordml" xmlns:w16du="http://schemas.microsoft.com/office/word/2023/wordml/word16du" xmlns:w16sdtdh="http://schemas.microsoft.com/office/word/2020/wordml/sdtdatahash" xmlns:w16se="http://schemas.microsoft.com/office/word/2015/wordml/symex" xmlns:wpg="http://schemas.microsoft.com/office/word/2010/wordprocessingGroup" xmlns:wpi="http://schemas.microsoft.com/office/word/2010/wordprocessingInk" xmlns:wne="http://schemas.microsoft.com/office/word/2006/wordml" xmlns:wps="http://schemas.microsoft.com/office/word/2010/wordprocessingShape" mc:Ignorable="w14 w15 w16se w16cid w16 w16cex w16sdtdh w16du wp14">
+<w:document xmlns:wpc="http://schemas.microsoft.com/office/word/2010/wordprocessingCanvas" xmlns:cx="http://schemas.microsoft.com/office/drawing/2014/chartex" xmlns:cx1="http://schemas.microsoft.com/office/drawing/2015/9/8/chartex" xmlns:cx2="http://schemas.microsoft.com/office/drawing/2015/10/21/chartex" xmlns:cx3="http://schemas.microsoft.com/office/drawing/2016/5/9/chartex" xmlns:cx4="http://schemas.microsoft.com/office/drawing/2016/5/10/chartex" xmlns:cx5="http://schemas.microsoft.com/office/drawing/2016/5/11/chartex" xmlns:cx6="http://schemas.microsoft.com/office/drawing/2016/5/12/chartex" xmlns:cx7="http://schemas.microsoft.com/office/drawing/2016/5/13/chartex" xmlns:cx8="http://schemas.microsoft.com/office/drawing/2016/5/14/chartex" xmlns:mc="http://schemas.openxmlformats.org/markup-compatibility/2006" xmlns:aink="http://schemas.microsoft.com/office/drawing/2016/ink" xmlns:am3d="http://schemas.microsoft.com/office/drawing/2017/model3d" xmlns:o="urn:schemas-microsoft-com:office:office" xmlns:oel="http://schemas.microsoft.com/office/2019/extlst" xmlns:r="http://schemas.openxmlformats.org/officeDocument/2006/relationships" xmlns:m="http://schemas.openxmlformats.org/officeDocument/2006/math" xmlns:v="urn:schemas-microsoft-com:vml" xmlns:wp14="http://schemas.microsoft.com/office/word/2010/wordprocessingDrawing" xmlns:wp="http://schemas.openxmlformats.org/drawingml/2006/wordprocessingDrawing" xmlns:w10="urn:schemas-microsoft-com:office:word" xmlns:w="http://schemas.openxmlformats.org/wordprocessingml/2006/main" xmlns:w14="http://schemas.microsoft.com/office/word/2010/wordml" xmlns:w15="http://schemas.microsoft.com/office/word/2012/wordml" xmlns:w16cex="http://schemas.microsoft.com/office/word/2018/wordml/cex" xmlns:w16cid="http://schemas.microsoft.com/office/word/2016/wordml/cid" xmlns:w16="http://schemas.microsoft.com/office/word/2018/wordml" xmlns:w16du="http://schemas.microsoft.com/office/word/2023/wordml/word16du" xmlns:w16sdtdh="http://schemas.microsoft.com/office/word/2020/wordml/sdtdatahash" xmlns:w16sdtfl="http://schemas.microsoft.com/office/word/2024/wordml/sdtformatlock" xmlns:w16se="http://schemas.microsoft.com/office/word/2015/wordml/symex" xmlns:wpg="http://schemas.microsoft.com/office/word/2010/wordprocessingGroup" xmlns:wpi="http://schemas.microsoft.com/office/word/2010/wordprocessingInk" xmlns:wne="http://schemas.microsoft.com/office/word/2006/wordml" xmlns:wps="http://schemas.microsoft.com/office/word/2010/wordprocessingShape" mc:Ignorable="w14 w15 w16se w16cid w16 w16cex w16sdtdh w16sdtfl w16du wp14">
   <w:body>
     <w:p>
       <w:pPr>
@@ -882,6 +882,451 @@
           <w:b/>
           <w:bCs/>
         </w:rPr>
+        <w:t>Host.SaveAsPNG(filename, resourceName, arrayindex=-1, mipIndex=-1)</w:t>
+      </w:r>
+      <w:r>
+        <w:t xml:space="preserve"> – This saves a texture resource to a</w:t>
+      </w:r>
+      <w:r>
+        <w:t xml:space="preserve"> </w:t>
+      </w:r>
+      <w:r>
+        <w:t xml:space="preserve">file. If arrayIndex is -1, then each slice and mip level will be written out. Else you are expected to provide a specific arrayIndex and mipIndex.  </w:t>
+      </w:r>
+      <w:r>
+        <w:t xml:space="preserve">SetWantReadback() </w:t>
+      </w:r>
+      <w:r>
+        <w:t>must be called, and the technique must be executed, before you can use this function.</w:t>
+      </w:r>
+    </w:p>
+    <w:p>
+      <w:pPr>
+        <w:pStyle w:val="ListParagraph"/>
+        <w:numPr>
+          <w:ilvl w:val="0"/>
+          <w:numId w:val="3"/>
+        </w:numPr>
+      </w:pPr>
+      <w:r>
+        <w:rPr>
+          <w:b/>
+          <w:bCs/>
+        </w:rPr>
+        <w:t>Host.SaveAs</w:t>
+      </w:r>
+      <w:r>
+        <w:rPr>
+          <w:b/>
+          <w:bCs/>
+        </w:rPr>
+        <w:t>DDS_BC4</w:t>
+      </w:r>
+      <w:r>
+        <w:rPr>
+          <w:b/>
+          <w:bCs/>
+        </w:rPr>
+        <w:t>(filename, resourceName</w:t>
+      </w:r>
+      <w:r>
+        <w:rPr>
+          <w:b/>
+          <w:bCs/>
+        </w:rPr>
+        <w:t>, isSigned=False</w:t>
+      </w:r>
+      <w:r>
+        <w:rPr>
+          <w:b/>
+          <w:bCs/>
+        </w:rPr>
+        <w:t>, arrayindex=-1, mipIndex=-1)</w:t>
+      </w:r>
+      <w:r>
+        <w:t xml:space="preserve"> – This saves a texture resource </w:t>
+      </w:r>
+      <w:r>
+        <w:t>to a</w:t>
+      </w:r>
+      <w:r>
+        <w:t xml:space="preserve"> file. If arrayIndex is -1, then each slice and mip level will be written out. Else you are expected to provide a specific arrayIndex and mipIndex.  SetWantReadback() must be called, and the technique must be executed, before you can use this function.</w:t>
+      </w:r>
+    </w:p>
+    <w:p>
+      <w:pPr>
+        <w:pStyle w:val="ListParagraph"/>
+        <w:numPr>
+          <w:ilvl w:val="0"/>
+          <w:numId w:val="3"/>
+        </w:numPr>
+      </w:pPr>
+      <w:r>
+        <w:rPr>
+          <w:b/>
+          <w:bCs/>
+        </w:rPr>
+        <w:t>Host.SaveAs</w:t>
+      </w:r>
+      <w:r>
+        <w:rPr>
+          <w:b/>
+          <w:bCs/>
+        </w:rPr>
+        <w:t>DDS_BC</w:t>
+      </w:r>
+      <w:r>
+        <w:rPr>
+          <w:b/>
+          <w:bCs/>
+        </w:rPr>
+        <w:t>5</w:t>
+      </w:r>
+      <w:r>
+        <w:rPr>
+          <w:b/>
+          <w:bCs/>
+        </w:rPr>
+        <w:t>(filename, resourceName</w:t>
+      </w:r>
+      <w:r>
+        <w:rPr>
+          <w:b/>
+          <w:bCs/>
+        </w:rPr>
+        <w:t>, isSigned=False</w:t>
+      </w:r>
+      <w:r>
+        <w:rPr>
+          <w:b/>
+          <w:bCs/>
+        </w:rPr>
+        <w:t>, arrayindex=-1, mipIndex=-1)</w:t>
+      </w:r>
+      <w:r>
+        <w:t xml:space="preserve"> – This saves a texture resource to a file. If arrayIndex is -1, then each slice and mip level will be written out. Else you are expected to provide a specific arrayIndex and mipIndex.  SetWantReadback() must be called, and the technique must be executed, before you can use this function.</w:t>
+      </w:r>
+    </w:p>
+    <w:p>
+      <w:pPr>
+        <w:pStyle w:val="ListParagraph"/>
+        <w:numPr>
+          <w:ilvl w:val="0"/>
+          <w:numId w:val="3"/>
+        </w:numPr>
+      </w:pPr>
+      <w:r>
+        <w:rPr>
+          <w:b/>
+          <w:bCs/>
+        </w:rPr>
+        <w:lastRenderedPageBreak/>
+        <w:t>Host.SaveAs</w:t>
+      </w:r>
+      <w:r>
+        <w:rPr>
+          <w:b/>
+          <w:bCs/>
+        </w:rPr>
+        <w:t>DDS_BC</w:t>
+      </w:r>
+      <w:r>
+        <w:rPr>
+          <w:b/>
+          <w:bCs/>
+        </w:rPr>
+        <w:t>6</w:t>
+      </w:r>
+      <w:r>
+        <w:rPr>
+          <w:b/>
+          <w:bCs/>
+        </w:rPr>
+        <w:t>(filename, resourceName</w:t>
+      </w:r>
+      <w:r>
+        <w:rPr>
+          <w:b/>
+          <w:bCs/>
+        </w:rPr>
+        <w:t>, isSigned=False</w:t>
+      </w:r>
+      <w:r>
+        <w:rPr>
+          <w:b/>
+          <w:bCs/>
+        </w:rPr>
+        <w:t>, arrayindex=-1, mipIndex=-1)</w:t>
+      </w:r>
+      <w:r>
+        <w:t xml:space="preserve"> – This saves a texture resource to a file. If arrayIndex is -1, then each slice and mip level will be written out. Else you are expected to provide a specific arrayIndex and mipIndex.  SetWantReadback() must be called, and the technique must be executed, before you can use this function.</w:t>
+      </w:r>
+    </w:p>
+    <w:p>
+      <w:pPr>
+        <w:pStyle w:val="ListParagraph"/>
+        <w:numPr>
+          <w:ilvl w:val="0"/>
+          <w:numId w:val="3"/>
+        </w:numPr>
+      </w:pPr>
+      <w:r>
+        <w:rPr>
+          <w:b/>
+          <w:bCs/>
+        </w:rPr>
+        <w:t>Host.SaveAs</w:t>
+      </w:r>
+      <w:r>
+        <w:rPr>
+          <w:b/>
+          <w:bCs/>
+        </w:rPr>
+        <w:t>DDS_BC</w:t>
+      </w:r>
+      <w:r>
+        <w:rPr>
+          <w:b/>
+          <w:bCs/>
+        </w:rPr>
+        <w:t>7</w:t>
+      </w:r>
+      <w:r>
+        <w:rPr>
+          <w:b/>
+          <w:bCs/>
+        </w:rPr>
+        <w:t>(filename, resourceName</w:t>
+      </w:r>
+      <w:r>
+        <w:rPr>
+          <w:b/>
+          <w:bCs/>
+        </w:rPr>
+        <w:t xml:space="preserve">, </w:t>
+      </w:r>
+      <w:r>
+        <w:rPr>
+          <w:b/>
+          <w:bCs/>
+        </w:rPr>
+        <w:t>isSRGB</w:t>
+      </w:r>
+      <w:r>
+        <w:rPr>
+          <w:b/>
+          <w:bCs/>
+        </w:rPr>
+        <w:t>=</w:t>
+      </w:r>
+      <w:r>
+        <w:rPr>
+          <w:b/>
+          <w:bCs/>
+        </w:rPr>
+        <w:t>True</w:t>
+      </w:r>
+      <w:r>
+        <w:rPr>
+          <w:b/>
+          <w:bCs/>
+        </w:rPr>
+        <w:t>, arrayindex=-1, mipIndex=-1)</w:t>
+      </w:r>
+      <w:r>
+        <w:t xml:space="preserve"> – This saves a texture resource to a file. If arrayIndex is -1, then each slice and mip level will be written out. Else you are expected to provide a specific arrayIndex and mipIndex.  SetWantReadback() must be called, and the technique must be executed, before you can use this function.</w:t>
+      </w:r>
+    </w:p>
+    <w:p>
+      <w:pPr>
+        <w:pStyle w:val="ListParagraph"/>
+        <w:numPr>
+          <w:ilvl w:val="0"/>
+          <w:numId w:val="3"/>
+        </w:numPr>
+      </w:pPr>
+      <w:r>
+        <w:rPr>
+          <w:b/>
+          <w:bCs/>
+        </w:rPr>
+        <w:t>Host.</w:t>
+      </w:r>
+      <w:r>
+        <w:rPr>
+          <w:b/>
+          <w:bCs/>
+        </w:rPr>
+        <w:t>SaveAsEXR</w:t>
+      </w:r>
+      <w:r>
+        <w:rPr>
+          <w:b/>
+          <w:bCs/>
+        </w:rPr>
+        <w:t>(filename, resourceName, arrayindex=-1, mipIndex=-1)</w:t>
+      </w:r>
+      <w:r>
+        <w:t xml:space="preserve"> – This saves a texture resource to a</w:t>
+      </w:r>
+      <w:r>
+        <w:t xml:space="preserve"> </w:t>
+      </w:r>
+      <w:r>
+        <w:t>file. If arrayIndex is -1, then each slice and mip level will be written out. Else you are expected to provide a specific arrayIndex and mipIndex.  SetWantReadback() must be called, and the technique must be executed, before you can use this function.</w:t>
+      </w:r>
+    </w:p>
+    <w:p>
+      <w:pPr>
+        <w:pStyle w:val="ListParagraph"/>
+        <w:numPr>
+          <w:ilvl w:val="0"/>
+          <w:numId w:val="3"/>
+        </w:numPr>
+      </w:pPr>
+      <w:r>
+        <w:rPr>
+          <w:b/>
+          <w:bCs/>
+        </w:rPr>
+        <w:t>Host.</w:t>
+      </w:r>
+      <w:r>
+        <w:rPr>
+          <w:b/>
+          <w:bCs/>
+        </w:rPr>
+        <w:t>SaveAs</w:t>
+      </w:r>
+      <w:r>
+        <w:rPr>
+          <w:b/>
+          <w:bCs/>
+        </w:rPr>
+        <w:t>HDR</w:t>
+      </w:r>
+      <w:r>
+        <w:rPr>
+          <w:b/>
+          <w:bCs/>
+        </w:rPr>
+        <w:t>(filename, resourceName, arrayindex=-1, mipIndex=-1)</w:t>
+      </w:r>
+      <w:r>
+        <w:t xml:space="preserve"> – This saves a texture resource to a</w:t>
+      </w:r>
+      <w:r>
+        <w:t xml:space="preserve"> </w:t>
+      </w:r>
+      <w:r>
+        <w:t>file. If arrayIndex is -1, then each slice and mip level will be written out. Else you are expected to provide a specific arrayIndex and mipIndex.  SetWantReadback() must be called, and the technique must be executed, before you can use this function.</w:t>
+      </w:r>
+    </w:p>
+    <w:p>
+      <w:pPr>
+        <w:pStyle w:val="ListParagraph"/>
+        <w:numPr>
+          <w:ilvl w:val="0"/>
+          <w:numId w:val="3"/>
+        </w:numPr>
+      </w:pPr>
+      <w:r>
+        <w:rPr>
+          <w:b/>
+          <w:bCs/>
+        </w:rPr>
+        <w:t>Host.</w:t>
+      </w:r>
+      <w:r>
+        <w:rPr>
+          <w:b/>
+          <w:bCs/>
+        </w:rPr>
+        <w:t>SaveAs</w:t>
+      </w:r>
+      <w:r>
+        <w:rPr>
+          <w:b/>
+          <w:bCs/>
+        </w:rPr>
+        <w:t>CSV</w:t>
+      </w:r>
+      <w:r>
+        <w:rPr>
+          <w:b/>
+          <w:bCs/>
+        </w:rPr>
+        <w:t>(filename, resourceName, arrayindex=-1, mipIndex=-1)</w:t>
+      </w:r>
+      <w:r>
+        <w:t xml:space="preserve"> – This saves a texture resource to a</w:t>
+      </w:r>
+      <w:r>
+        <w:t xml:space="preserve"> </w:t>
+      </w:r>
+      <w:r>
+        <w:t>file. If arrayIndex is -1, then each slice and mip level will be written out. Else you are expected to provide a specific arrayIndex and mipIndex.  SetWantReadback() must be called, and the technique must be executed, before you can use this function.</w:t>
+      </w:r>
+    </w:p>
+    <w:p>
+      <w:pPr>
+        <w:pStyle w:val="ListParagraph"/>
+        <w:numPr>
+          <w:ilvl w:val="0"/>
+          <w:numId w:val="3"/>
+        </w:numPr>
+      </w:pPr>
+      <w:r>
+        <w:rPr>
+          <w:b/>
+          <w:bCs/>
+        </w:rPr>
+        <w:t>Host.</w:t>
+      </w:r>
+      <w:r>
+        <w:rPr>
+          <w:b/>
+          <w:bCs/>
+        </w:rPr>
+        <w:t>SaveAs</w:t>
+      </w:r>
+      <w:r>
+        <w:rPr>
+          <w:b/>
+          <w:bCs/>
+        </w:rPr>
+        <w:t>Binary</w:t>
+      </w:r>
+      <w:r>
+        <w:rPr>
+          <w:b/>
+          <w:bCs/>
+        </w:rPr>
+        <w:t>(filename, resourceName, arrayindex=-1, mipIndex=-1)</w:t>
+      </w:r>
+      <w:r>
+        <w:t xml:space="preserve"> – This saves a texture resource to a</w:t>
+      </w:r>
+      <w:r>
+        <w:t xml:space="preserve"> </w:t>
+      </w:r>
+      <w:r>
+        <w:t>file. If arrayIndex is -1, then each slice and mip level will be written out. Else you are expected to provide a specific arrayIndex and mipIndex.  SetWantReadback() must be called, and the technique must be executed, before you can use this function.</w:t>
+      </w:r>
+    </w:p>
+    <w:p>
+      <w:pPr>
+        <w:pStyle w:val="ListParagraph"/>
+        <w:numPr>
+          <w:ilvl w:val="0"/>
+          <w:numId w:val="3"/>
+        </w:numPr>
+      </w:pPr>
+      <w:r>
+        <w:rPr>
+          <w:b/>
+          <w:bCs/>
+        </w:rPr>
         <w:t>Host.RunTechnique(count=1)</w:t>
       </w:r>
       <w:r>
@@ -1034,26 +1479,73 @@
           <w:b/>
           <w:bCs/>
         </w:rPr>
+        <w:t>Host.PixCaptureNextFrames(filename, frames = 1)</w:t>
+      </w:r>
+      <w:r>
+        <w:t xml:space="preserve"> – Causes a pix capture to be taken. If it wants N frames to be captured, you must run the technique that many times, or return control to the user to allow that many frames to be rendered.</w:t>
+      </w:r>
+    </w:p>
+    <w:p>
+      <w:pPr>
+        <w:pStyle w:val="ListParagraph"/>
+        <w:numPr>
+          <w:ilvl w:val="0"/>
+          <w:numId w:val="3"/>
+        </w:numPr>
+      </w:pPr>
+      <w:r>
+        <w:rPr>
+          <w:b/>
+          <w:bCs/>
+        </w:rPr>
+        <w:t>Host.SetImported</w:t>
+      </w:r>
+      <w:r>
+        <w:rPr>
+          <w:b/>
+          <w:bCs/>
+        </w:rPr>
+        <w:t>Buffer</w:t>
+      </w:r>
+      <w:r>
+        <w:rPr>
+          <w:b/>
+          <w:bCs/>
+        </w:rPr>
+        <w:t>File(imported</w:t>
+      </w:r>
+      <w:r>
+        <w:rPr>
+          <w:b/>
+          <w:bCs/>
+        </w:rPr>
+        <w:t>Buffer</w:t>
+      </w:r>
+      <w:r>
+        <w:rPr>
+          <w:b/>
+          <w:bCs/>
+        </w:rPr>
+        <w:t>Name, fileName)</w:t>
+      </w:r>
+      <w:r>
+        <w:t xml:space="preserve"> – Sets the filename of an imported buffer.</w:t>
+      </w:r>
+    </w:p>
+    <w:p>
+      <w:pPr>
+        <w:pStyle w:val="ListParagraph"/>
+        <w:numPr>
+          <w:ilvl w:val="0"/>
+          <w:numId w:val="3"/>
+        </w:numPr>
+      </w:pPr>
+      <w:r>
+        <w:rPr>
+          <w:b/>
+          <w:bCs/>
+        </w:rPr>
         <w:lastRenderedPageBreak/>
-        <w:t>Host.PixCaptureNextFrames(filename, frames = 1)</w:t>
-      </w:r>
-      <w:r>
-        <w:t xml:space="preserve"> – Causes a pix capture to be taken. If it wants N frames to be captured, you must run the technique that many times, or return control to the user to allow that many frames to be rendered.</w:t>
-      </w:r>
-    </w:p>
-    <w:p>
-      <w:pPr>
-        <w:pStyle w:val="ListParagraph"/>
-        <w:numPr>
-          <w:ilvl w:val="0"/>
-          <w:numId w:val="3"/>
-        </w:numPr>
-      </w:pPr>
-      <w:r>
-        <w:rPr>
-          <w:b/>
-          <w:bCs/>
-        </w:rPr>
         <w:t>Host.SetImported</w:t>
       </w:r>
       <w:r>
@@ -1061,6 +1553,20 @@
           <w:b/>
           <w:bCs/>
         </w:rPr>
+        <w:t>BufferStruct</w:t>
+      </w:r>
+      <w:r>
+        <w:rPr>
+          <w:b/>
+          <w:bCs/>
+        </w:rPr>
+        <w:t>(imported</w:t>
+      </w:r>
+      <w:r>
+        <w:rPr>
+          <w:b/>
+          <w:bCs/>
+        </w:rPr>
         <w:t>Buffer</w:t>
       </w:r>
       <w:r>
@@ -1068,7 +1574,54 @@
           <w:b/>
           <w:bCs/>
         </w:rPr>
-        <w:t>File(imported</w:t>
+        <w:t xml:space="preserve">Name, </w:t>
+      </w:r>
+      <w:r>
+        <w:rPr>
+          <w:b/>
+          <w:bCs/>
+        </w:rPr>
+        <w:t>structName</w:t>
+      </w:r>
+      <w:r>
+        <w:rPr>
+          <w:b/>
+          <w:bCs/>
+        </w:rPr>
+        <w:t>)</w:t>
+      </w:r>
+      <w:r>
+        <w:t xml:space="preserve"> – Sets the buffer’s type to be a specific struct type.</w:t>
+      </w:r>
+    </w:p>
+    <w:p>
+      <w:pPr>
+        <w:pStyle w:val="ListParagraph"/>
+        <w:numPr>
+          <w:ilvl w:val="0"/>
+          <w:numId w:val="3"/>
+        </w:numPr>
+      </w:pPr>
+      <w:r>
+        <w:rPr>
+          <w:b/>
+          <w:bCs/>
+        </w:rPr>
+        <w:t>Host.SetImported</w:t>
+      </w:r>
+      <w:r>
+        <w:rPr>
+          <w:b/>
+          <w:bCs/>
+        </w:rPr>
+        <w:t>BufferCount</w:t>
+      </w:r>
+      <w:r>
+        <w:rPr>
+          <w:b/>
+          <w:bCs/>
+        </w:rPr>
+        <w:t>(imported</w:t>
       </w:r>
       <w:r>
         <w:rPr>
@@ -1082,10 +1635,30 @@
           <w:b/>
           <w:bCs/>
         </w:rPr>
-        <w:t>Name, fileName)</w:t>
-      </w:r>
-      <w:r>
-        <w:t xml:space="preserve"> – Sets the filename of an imported buffer.</w:t>
+        <w:t xml:space="preserve">Name, </w:t>
+      </w:r>
+      <w:r>
+        <w:rPr>
+          <w:b/>
+          <w:bCs/>
+        </w:rPr>
+        <w:t>type</w:t>
+      </w:r>
+      <w:r>
+        <w:rPr>
+          <w:b/>
+          <w:bCs/>
+        </w:rPr>
+        <w:t>)</w:t>
+      </w:r>
+      <w:r>
+        <w:t xml:space="preserve"> – Sets the buffer’s type to be a POD (non struct) type. Uses Host.</w:t>
+      </w:r>
+      <w:r>
+        <w:t>DataFieldType</w:t>
+      </w:r>
+      <w:r>
+        <w:t xml:space="preserve"> enum.  See PythonTypes.txt for more info.</w:t>
       </w:r>
     </w:p>
     <w:p>
@@ -1108,7 +1681,14 @@
           <w:b/>
           <w:bCs/>
         </w:rPr>
-        <w:t>BufferStruct</w:t>
+        <w:t>Buffer</w:t>
+      </w:r>
+      <w:r>
+        <w:rPr>
+          <w:b/>
+          <w:bCs/>
+        </w:rPr>
+        <w:t xml:space="preserve">CSVHeaderRow </w:t>
       </w:r>
       <w:r>
         <w:rPr>
@@ -1136,7 +1716,7 @@
           <w:b/>
           <w:bCs/>
         </w:rPr>
-        <w:t>structName</w:t>
+        <w:t>CSVHeaderRow</w:t>
       </w:r>
       <w:r>
         <w:rPr>
@@ -1146,7 +1726,7 @@
         <w:t>)</w:t>
       </w:r>
       <w:r>
-        <w:t xml:space="preserve"> – Sets the buffer’s type to be a specific struct type.</w:t>
+        <w:t xml:space="preserve"> – Sets whether or not the buffer’s csv file has a header row.</w:t>
       </w:r>
     </w:p>
     <w:p>
@@ -1197,7 +1777,7 @@
           <w:b/>
           <w:bCs/>
         </w:rPr>
-        <w:t>type</w:t>
+        <w:t>count</w:t>
       </w:r>
       <w:r>
         <w:rPr>
@@ -1207,71 +1787,226 @@
         <w:t>)</w:t>
       </w:r>
       <w:r>
-        <w:t xml:space="preserve"> – Sets the buffer’s type to be a POD (non struct) type. Uses Host.</w:t>
-      </w:r>
-      <w:r>
-        <w:t>DataFieldType</w:t>
-      </w:r>
-      <w:r>
-        <w:t xml:space="preserve"> enum.  See PythonTypes.txt for more info.</w:t>
-      </w:r>
-    </w:p>
-    <w:p>
-      <w:pPr>
-        <w:pStyle w:val="ListParagraph"/>
-        <w:numPr>
-          <w:ilvl w:val="0"/>
-          <w:numId w:val="3"/>
-        </w:numPr>
-      </w:pPr>
-      <w:r>
-        <w:rPr>
-          <w:b/>
-          <w:bCs/>
-        </w:rPr>
-        <w:t>Host.SetImported</w:t>
-      </w:r>
-      <w:r>
-        <w:rPr>
-          <w:b/>
-          <w:bCs/>
-        </w:rPr>
-        <w:t>Buffer</w:t>
-      </w:r>
-      <w:r>
-        <w:rPr>
-          <w:b/>
-          <w:bCs/>
-        </w:rPr>
-        <w:t xml:space="preserve">CSVHeaderRow </w:t>
-      </w:r>
-      <w:r>
-        <w:rPr>
-          <w:b/>
-          <w:bCs/>
-        </w:rPr>
-        <w:t>(imported</w:t>
-      </w:r>
-      <w:r>
-        <w:rPr>
-          <w:b/>
-          <w:bCs/>
-        </w:rPr>
-        <w:t>Buffer</w:t>
-      </w:r>
-      <w:r>
-        <w:rPr>
-          <w:b/>
-          <w:bCs/>
-        </w:rPr>
-        <w:t xml:space="preserve">Name, </w:t>
-      </w:r>
-      <w:r>
-        <w:rPr>
-          <w:b/>
-          <w:bCs/>
-        </w:rPr>
-        <w:t>CSVHeaderRow</w:t>
+        <w:t xml:space="preserve"> – Sets how many items are in the buffer.</w:t>
+      </w:r>
+    </w:p>
+    <w:p>
+      <w:pPr>
+        <w:pStyle w:val="ListParagraph"/>
+        <w:numPr>
+          <w:ilvl w:val="0"/>
+          <w:numId w:val="3"/>
+        </w:numPr>
+      </w:pPr>
+      <w:r>
+        <w:rPr>
+          <w:b/>
+          <w:bCs/>
+        </w:rPr>
+        <w:t>Host.SetImportedTextureFile(importedTextureName, fileName)</w:t>
+      </w:r>
+      <w:r>
+        <w:t xml:space="preserve"> – Sets the filename of an imported texture.</w:t>
+      </w:r>
+    </w:p>
+    <w:p>
+      <w:pPr>
+        <w:pStyle w:val="ListParagraph"/>
+        <w:numPr>
+          <w:ilvl w:val="0"/>
+          <w:numId w:val="3"/>
+        </w:numPr>
+      </w:pPr>
+      <w:r>
+        <w:rPr>
+          <w:b/>
+          <w:bCs/>
+        </w:rPr>
+        <w:t>Host.SetImportedTextureSourceIsSRGB(importedTextureName, sourceisSRGB)</w:t>
+      </w:r>
+      <w:r>
+        <w:t xml:space="preserve"> – Sets whether or not the source texture is SRGB.</w:t>
+      </w:r>
+    </w:p>
+    <w:p>
+      <w:pPr>
+        <w:pStyle w:val="ListParagraph"/>
+        <w:numPr>
+          <w:ilvl w:val="0"/>
+          <w:numId w:val="3"/>
+        </w:numPr>
+      </w:pPr>
+      <w:r>
+        <w:rPr>
+          <w:b/>
+          <w:bCs/>
+        </w:rPr>
+        <w:t>Host.SetImportedTextureMakeMips(importedTextureName, makeMips)</w:t>
+      </w:r>
+      <w:r>
+        <w:t xml:space="preserve"> – Sets whether or not to make mips for the imported texture.</w:t>
+      </w:r>
+    </w:p>
+    <w:p>
+      <w:pPr>
+        <w:pStyle w:val="ListParagraph"/>
+        <w:numPr>
+          <w:ilvl w:val="0"/>
+          <w:numId w:val="3"/>
+        </w:numPr>
+      </w:pPr>
+      <w:r>
+        <w:rPr>
+          <w:b/>
+          <w:bCs/>
+        </w:rPr>
+        <w:t>Host.</w:t>
+      </w:r>
+      <w:r>
+        <w:rPr>
+          <w:b/>
+          <w:bCs/>
+        </w:rPr>
+        <w:t>SetImportedTextureFormat(importedTextureName, format)</w:t>
+      </w:r>
+      <w:r>
+        <w:t xml:space="preserve"> – Sets the format of an imported texture. The importedTextureName is the name of the texture in the “Imported Resources” window. The format is specified using the enum Host.TextureFormat.  Append the format you see in the drop down to Host.TextureFormat, such as </w:t>
+      </w:r>
+      <w:r>
+        <w:t>Host.TextureFormat_RGBA32_Float</w:t>
+      </w:r>
+      <w:r>
+        <w:t>.</w:t>
+      </w:r>
+    </w:p>
+    <w:p>
+      <w:pPr>
+        <w:pStyle w:val="ListParagraph"/>
+        <w:numPr>
+          <w:ilvl w:val="0"/>
+          <w:numId w:val="3"/>
+        </w:numPr>
+      </w:pPr>
+      <w:r>
+        <w:rPr>
+          <w:b/>
+          <w:bCs/>
+        </w:rPr>
+        <w:t>Host.SetImportedTextureColor(importedTextureName, R, G, B, A)</w:t>
+      </w:r>
+      <w:r>
+        <w:t xml:space="preserve"> – Sets the color of an imported texture.</w:t>
+      </w:r>
+    </w:p>
+    <w:p>
+      <w:pPr>
+        <w:pStyle w:val="ListParagraph"/>
+        <w:numPr>
+          <w:ilvl w:val="0"/>
+          <w:numId w:val="3"/>
+        </w:numPr>
+      </w:pPr>
+      <w:r>
+        <w:rPr>
+          <w:b/>
+          <w:bCs/>
+        </w:rPr>
+        <w:t>Host.SetImportedTextureSize(importedTextureName, x, y, z)</w:t>
+      </w:r>
+      <w:r>
+        <w:t xml:space="preserve"> – Set the size of an imported texture. The importedTextureName is the name of the texture in the “Imported Resources” window. x,y,z should be integers.</w:t>
+      </w:r>
+      <w:r>
+        <w:t xml:space="preserve">  For a 2D texture, set z to 1, not 0.</w:t>
+      </w:r>
+    </w:p>
+    <w:p>
+      <w:pPr>
+        <w:pStyle w:val="ListParagraph"/>
+        <w:numPr>
+          <w:ilvl w:val="0"/>
+          <w:numId w:val="3"/>
+        </w:numPr>
+      </w:pPr>
+      <w:r>
+        <w:rPr>
+          <w:b/>
+          <w:bCs/>
+        </w:rPr>
+        <w:t>Host.SetImportedTexture</w:t>
+      </w:r>
+      <w:r>
+        <w:rPr>
+          <w:b/>
+          <w:bCs/>
+        </w:rPr>
+        <w:t>Binary</w:t>
+      </w:r>
+      <w:r>
+        <w:rPr>
+          <w:b/>
+          <w:bCs/>
+        </w:rPr>
+        <w:t>Size(importedTextureName, x, y, z)</w:t>
+      </w:r>
+      <w:r>
+        <w:t xml:space="preserve"> – Set the size of an imported texture if it’s a binary file. The importedTextureName is the name of the texture in the “Imported Resources” window. x,y,z should be integers.  For a 2D texture, set z to 1, not 0.</w:t>
+      </w:r>
+    </w:p>
+    <w:p>
+      <w:pPr>
+        <w:pStyle w:val="ListParagraph"/>
+        <w:numPr>
+          <w:ilvl w:val="0"/>
+          <w:numId w:val="3"/>
+        </w:numPr>
+      </w:pPr>
+      <w:r>
+        <w:rPr>
+          <w:b/>
+          <w:bCs/>
+        </w:rPr>
+        <w:t>Host.SetImportedTexture</w:t>
+      </w:r>
+      <w:r>
+        <w:rPr>
+          <w:b/>
+          <w:bCs/>
+        </w:rPr>
+        <w:t>Binary</w:t>
+      </w:r>
+      <w:r>
+        <w:rPr>
+          <w:b/>
+          <w:bCs/>
+        </w:rPr>
+        <w:t>Format(importedTextureName, format)</w:t>
+      </w:r>
+      <w:r>
+        <w:t xml:space="preserve"> – Sets the format of the binary file being loaded for the imported texture.</w:t>
+      </w:r>
+    </w:p>
+    <w:p>
+      <w:pPr>
+        <w:pStyle w:val="ListParagraph"/>
+        <w:numPr>
+          <w:ilvl w:val="0"/>
+          <w:numId w:val="3"/>
+        </w:numPr>
+      </w:pPr>
+      <w:r>
+        <w:rPr>
+          <w:b/>
+          <w:bCs/>
+        </w:rPr>
+        <w:t>Host.SetFrameDeltaTime(</w:t>
+      </w:r>
+      <w:r>
+        <w:rPr>
+          <w:b/>
+          <w:bCs/>
+        </w:rPr>
+        <w:t>deltaTime</w:t>
       </w:r>
       <w:r>
         <w:rPr>
@@ -1281,125 +2016,7 @@
         <w:t>)</w:t>
       </w:r>
       <w:r>
-        <w:t xml:space="preserve"> – Sets whether or not the buffer’s csv file has a header row.</w:t>
-      </w:r>
-    </w:p>
-    <w:p>
-      <w:pPr>
-        <w:pStyle w:val="ListParagraph"/>
-        <w:numPr>
-          <w:ilvl w:val="0"/>
-          <w:numId w:val="3"/>
-        </w:numPr>
-      </w:pPr>
-      <w:r>
-        <w:rPr>
-          <w:b/>
-          <w:bCs/>
-        </w:rPr>
-        <w:t>Host.SetImported</w:t>
-      </w:r>
-      <w:r>
-        <w:rPr>
-          <w:b/>
-          <w:bCs/>
-        </w:rPr>
-        <w:t>BufferCount</w:t>
-      </w:r>
-      <w:r>
-        <w:rPr>
-          <w:b/>
-          <w:bCs/>
-        </w:rPr>
-        <w:t>(imported</w:t>
-      </w:r>
-      <w:r>
-        <w:rPr>
-          <w:b/>
-          <w:bCs/>
-        </w:rPr>
-        <w:t>Buffer</w:t>
-      </w:r>
-      <w:r>
-        <w:rPr>
-          <w:b/>
-          <w:bCs/>
-        </w:rPr>
-        <w:t xml:space="preserve">Name, </w:t>
-      </w:r>
-      <w:r>
-        <w:rPr>
-          <w:b/>
-          <w:bCs/>
-        </w:rPr>
-        <w:t>count</w:t>
-      </w:r>
-      <w:r>
-        <w:rPr>
-          <w:b/>
-          <w:bCs/>
-        </w:rPr>
-        <w:t>)</w:t>
-      </w:r>
-      <w:r>
-        <w:t xml:space="preserve"> – Sets how many items are in the buffer.</w:t>
-      </w:r>
-    </w:p>
-    <w:p>
-      <w:pPr>
-        <w:pStyle w:val="ListParagraph"/>
-        <w:numPr>
-          <w:ilvl w:val="0"/>
-          <w:numId w:val="3"/>
-        </w:numPr>
-      </w:pPr>
-      <w:r>
-        <w:rPr>
-          <w:b/>
-          <w:bCs/>
-        </w:rPr>
-        <w:t>Host.SetImportedTextureFile(importedTextureName, fileName)</w:t>
-      </w:r>
-      <w:r>
-        <w:t xml:space="preserve"> – Sets the filename of an imported texture.</w:t>
-      </w:r>
-    </w:p>
-    <w:p>
-      <w:pPr>
-        <w:pStyle w:val="ListParagraph"/>
-        <w:numPr>
-          <w:ilvl w:val="0"/>
-          <w:numId w:val="3"/>
-        </w:numPr>
-      </w:pPr>
-      <w:r>
-        <w:rPr>
-          <w:b/>
-          <w:bCs/>
-        </w:rPr>
-        <w:t>Host.SetImportedTextureSourceIsSRGB(importedTextureName, sourceisSRGB)</w:t>
-      </w:r>
-      <w:r>
-        <w:t xml:space="preserve"> – Sets whether or not the source texture is SRGB.</w:t>
-      </w:r>
-    </w:p>
-    <w:p>
-      <w:pPr>
-        <w:pStyle w:val="ListParagraph"/>
-        <w:numPr>
-          <w:ilvl w:val="0"/>
-          <w:numId w:val="3"/>
-        </w:numPr>
-      </w:pPr>
-      <w:r>
-        <w:rPr>
-          <w:b/>
-          <w:bCs/>
-        </w:rPr>
-        <w:t>Host.SetImportedTextureMakeMips(importedTextureName, makeMips)</w:t>
-      </w:r>
-      <w:r>
-        <w:t xml:space="preserve"> – Sets whether or not to make mips for the imported texture.</w:t>
+        <w:t xml:space="preserve"> – in seconds. This sets the system variable for the frame delta time to a fixed value. Useful if wanting to record a video. Set to &lt;= 0 to clear the forced delta time.</w:t>
       </w:r>
     </w:p>
     <w:p>
@@ -1422,156 +2039,29 @@
           <w:b/>
           <w:bCs/>
         </w:rPr>
-        <w:t>SetImportedTextureFormat(importedTextureName, format)</w:t>
-      </w:r>
-      <w:r>
-        <w:t xml:space="preserve"> – Sets the format of an imported texture. The importedTextureName is the name of the texture in the “Imported Resources” window. The format is specified using the enum Host.TextureFormat.  Append the format you see in the drop down to Host.TextureFormat, such as </w:t>
-      </w:r>
-      <w:r>
-        <w:t>Host.TextureFormat_RGBA32_Float</w:t>
-      </w:r>
-      <w:r>
-        <w:t>.</w:t>
-      </w:r>
-    </w:p>
-    <w:p>
-      <w:pPr>
-        <w:pStyle w:val="ListParagraph"/>
-        <w:numPr>
-          <w:ilvl w:val="0"/>
-          <w:numId w:val="3"/>
-        </w:numPr>
-      </w:pPr>
-      <w:r>
-        <w:rPr>
-          <w:b/>
-          <w:bCs/>
-        </w:rPr>
-        <w:t>Host.SetImportedTextureColor(importedTextureName, R, G, B, A)</w:t>
-      </w:r>
-      <w:r>
-        <w:t xml:space="preserve"> – Sets the color of an imported texture.</w:t>
-      </w:r>
-    </w:p>
-    <w:p>
-      <w:pPr>
-        <w:pStyle w:val="ListParagraph"/>
-        <w:numPr>
-          <w:ilvl w:val="0"/>
-          <w:numId w:val="3"/>
-        </w:numPr>
-      </w:pPr>
-      <w:r>
-        <w:rPr>
-          <w:b/>
-          <w:bCs/>
-        </w:rPr>
-        <w:t>Host.SetImportedTextureSize(importedTextureName, x, y, z)</w:t>
-      </w:r>
-      <w:r>
-        <w:t xml:space="preserve"> – Set the size of an imported texture. The importedTextureName is the name of the texture in the “Imported Resources” window. x,y,z should be integers.</w:t>
-      </w:r>
-      <w:r>
-        <w:t xml:space="preserve">  For a 2D texture, set z to 1, not 0.</w:t>
-      </w:r>
-    </w:p>
-    <w:p>
-      <w:pPr>
-        <w:pStyle w:val="ListParagraph"/>
-        <w:numPr>
-          <w:ilvl w:val="0"/>
-          <w:numId w:val="3"/>
-        </w:numPr>
-      </w:pPr>
-      <w:r>
-        <w:rPr>
-          <w:b/>
-          <w:bCs/>
-        </w:rPr>
-        <w:t>Host.SetImportedTexture</w:t>
-      </w:r>
-      <w:r>
-        <w:rPr>
-          <w:b/>
-          <w:bCs/>
-        </w:rPr>
-        <w:t>Binary</w:t>
-      </w:r>
-      <w:r>
-        <w:rPr>
-          <w:b/>
-          <w:bCs/>
-        </w:rPr>
-        <w:t>Size(importedTextureName, x, y, z)</w:t>
-      </w:r>
-      <w:r>
-        <w:t xml:space="preserve"> – Set the size of an imported texture if it’s a binary file. The importedTextureName is the name of the texture in the “Imported Resources” window. x,y,z should be integers.  For a 2D texture, set z to 1, not 0.</w:t>
-      </w:r>
-    </w:p>
-    <w:p>
-      <w:pPr>
-        <w:pStyle w:val="ListParagraph"/>
-        <w:numPr>
-          <w:ilvl w:val="0"/>
-          <w:numId w:val="3"/>
-        </w:numPr>
-      </w:pPr>
-      <w:r>
-        <w:rPr>
-          <w:b/>
-          <w:bCs/>
-        </w:rPr>
-        <w:t>Host.SetImportedTexture</w:t>
-      </w:r>
-      <w:r>
-        <w:rPr>
-          <w:b/>
-          <w:bCs/>
-        </w:rPr>
-        <w:t>Binary</w:t>
-      </w:r>
-      <w:r>
-        <w:rPr>
-          <w:b/>
-          <w:bCs/>
-        </w:rPr>
-        <w:t>Format(importedTextureName, format)</w:t>
-      </w:r>
-      <w:r>
-        <w:t xml:space="preserve"> – Sets the format of the binary file being loaded for the imported texture.</w:t>
-      </w:r>
-    </w:p>
-    <w:p>
-      <w:pPr>
-        <w:pStyle w:val="ListParagraph"/>
-        <w:numPr>
-          <w:ilvl w:val="0"/>
-          <w:numId w:val="3"/>
-        </w:numPr>
-      </w:pPr>
-      <w:r>
-        <w:rPr>
-          <w:b/>
-          <w:bCs/>
-        </w:rPr>
-        <w:t>Host.SetFrameDeltaTime(</w:t>
-      </w:r>
-      <w:r>
-        <w:rPr>
-          <w:b/>
-          <w:bCs/>
-        </w:rPr>
-        <w:t>deltaTime</w:t>
-      </w:r>
-      <w:r>
-        <w:rPr>
-          <w:b/>
-          <w:bCs/>
-        </w:rPr>
-        <w:t>)</w:t>
-      </w:r>
-      <w:r>
-        <w:t xml:space="preserve"> – in seconds. This sets the system variable for the frame delta time to a fixed value. Useful if wanting to record a video. Set to &lt;= 0 to clear the forced delta time.</w:t>
+        <w:t>SetCameraPos(x,y,z)</w:t>
+      </w:r>
+      <w:r>
+        <w:t xml:space="preserve"> – set the position of the camera.</w:t>
+      </w:r>
+    </w:p>
+    <w:p>
+      <w:pPr>
+        <w:pStyle w:val="ListParagraph"/>
+        <w:numPr>
+          <w:ilvl w:val="0"/>
+          <w:numId w:val="3"/>
+        </w:numPr>
+      </w:pPr>
+      <w:r>
+        <w:rPr>
+          <w:b/>
+          <w:bCs/>
+        </w:rPr>
+        <w:t>Host.SetCameraAltitudeAzimuth(altitude, azimuth)</w:t>
+      </w:r>
+      <w:r>
+        <w:t xml:space="preserve"> – in radians. We should add a “look at” function and similar to make working with the camera easier.</w:t>
       </w:r>
     </w:p>
     <w:p>
@@ -1593,30 +2083,15 @@
         <w:rPr>
           <w:b/>
           <w:bCs/>
-        </w:rPr>
-        <w:t>SetCameraPos(x,y,z)</w:t>
-      </w:r>
-      <w:r>
-        <w:t xml:space="preserve"> – set the position of the camera.</w:t>
-      </w:r>
-    </w:p>
-    <w:p>
-      <w:pPr>
-        <w:pStyle w:val="ListParagraph"/>
-        <w:numPr>
-          <w:ilvl w:val="0"/>
-          <w:numId w:val="3"/>
-        </w:numPr>
-      </w:pPr>
-      <w:r>
-        <w:rPr>
-          <w:b/>
-          <w:bCs/>
-        </w:rPr>
-        <w:t>Host.SetCameraAltitudeAzimuth(altitude, azimuth)</w:t>
-      </w:r>
-      <w:r>
-        <w:t xml:space="preserve"> – in radians. We should add a “look at” function and similar to make working with the camera easier.</w:t>
+          <w:lang w:val="en-US"/>
+        </w:rPr>
+        <w:t>SetCameraNearFarZ(nearZ, farZ)</w:t>
+      </w:r>
+      <w:r>
+        <w:rPr>
+          <w:lang w:val="en-US"/>
+        </w:rPr>
+        <w:t xml:space="preserve"> – sets the near and far plane of the camera</w:t>
       </w:r>
     </w:p>
     <w:p>
@@ -1640,13 +2115,51 @@
           <w:bCs/>
           <w:lang w:val="en-US"/>
         </w:rPr>
-        <w:t>SetCameraNearFarZ(nearZ, farZ)</w:t>
+        <w:t>SetCameraFlySpeed(speed)</w:t>
       </w:r>
       <w:r>
         <w:rPr>
           <w:lang w:val="en-US"/>
         </w:rPr>
-        <w:t xml:space="preserve"> – sets the near and far plane of the camera</w:t>
+        <w:t xml:space="preserve"> – sets the fly speed of the camera</w:t>
+      </w:r>
+    </w:p>
+    <w:p>
+      <w:pPr>
+        <w:pStyle w:val="ListParagraph"/>
+        <w:numPr>
+          <w:ilvl w:val="0"/>
+          <w:numId w:val="3"/>
+        </w:numPr>
+      </w:pPr>
+      <w:r>
+        <w:rPr>
+          <w:b/>
+          <w:bCs/>
+        </w:rPr>
+        <w:t>Host.GetCameraPos()</w:t>
+      </w:r>
+      <w:r>
+        <w:t xml:space="preserve"> – returns the x,y,z position of the camera</w:t>
+      </w:r>
+    </w:p>
+    <w:p>
+      <w:pPr>
+        <w:pStyle w:val="ListParagraph"/>
+        <w:numPr>
+          <w:ilvl w:val="0"/>
+          <w:numId w:val="3"/>
+        </w:numPr>
+      </w:pPr>
+      <w:r>
+        <w:rPr>
+          <w:b/>
+          <w:bCs/>
+        </w:rPr>
+        <w:t>Host.GetCameraAltitudeAzimuth()</w:t>
+      </w:r>
+      <w:r>
+        <w:t xml:space="preserve"> – returns the altitude and azimuth of the camera. In radians.</w:t>
       </w:r>
     </w:p>
     <w:p>
@@ -1668,42 +2181,485 @@
         <w:rPr>
           <w:b/>
           <w:bCs/>
+        </w:rPr>
+        <w:t>WriteGPUResource(name, value, subresourceIndex = 0)</w:t>
+      </w:r>
+      <w:r>
+        <w:t xml:space="preserve"> </w:t>
+      </w:r>
+      <w:r>
+        <w:t>–</w:t>
+      </w:r>
+      <w:r>
+        <w:t xml:space="preserve"> </w:t>
+      </w:r>
+      <w:r>
+        <w:t xml:space="preserve">This causes a gpu resource to be written the next time the technique is executed.  </w:t>
+      </w:r>
+      <w:r>
+        <w:t>The name is the name shown at the top of the resource viewer, such as “</w:t>
+      </w:r>
+      <w:r>
+        <w:t>Node_1.output: Output (UAV - After)</w:t>
+      </w:r>
+      <w:r>
+        <w:t xml:space="preserve">”. While those names are a mouth full, they uniquely identify the resource to write, as well as what part of the rendering timeline </w:t>
+      </w:r>
+      <w:r>
+        <w:lastRenderedPageBreak/>
+        <w:t>to write the value.  There is a “copy to clipboard” button next to the name for your convenience. The value is expected to be a bytes object that is the same size as the destination resource. The subresourceIndex is only used by texture2darrays, where it is the array index.</w:t>
+      </w:r>
+    </w:p>
+    <w:p>
+      <w:pPr>
+        <w:pStyle w:val="ListParagraph"/>
+        <w:numPr>
+          <w:ilvl w:val="0"/>
+          <w:numId w:val="3"/>
+        </w:numPr>
+      </w:pPr>
+      <w:r>
+        <w:rPr>
+          <w:b/>
+          <w:bCs/>
+        </w:rPr>
+        <w:t>Host.ForceEnableProfiling(set=True)</w:t>
+      </w:r>
+      <w:r>
+        <w:t xml:space="preserve"> – Let the viewer know about your intent to read profiling data. must be called before calling Host.</w:t>
+      </w:r>
+      <w:r>
+        <w:t>GetProfilingData</w:t>
+      </w:r>
+      <w:r>
+        <w:t>(). Profiling data is not available until the technique is executed.</w:t>
+      </w:r>
+    </w:p>
+    <w:p>
+      <w:pPr>
+        <w:pStyle w:val="ListParagraph"/>
+        <w:numPr>
+          <w:ilvl w:val="0"/>
+          <w:numId w:val="3"/>
+        </w:numPr>
+      </w:pPr>
+      <w:r>
+        <w:rPr>
+          <w:b/>
+          <w:bCs/>
+        </w:rPr>
+        <w:t>Host.GetProfilingData()</w:t>
+      </w:r>
+      <w:r>
+        <w:t xml:space="preserve"> – Returns a dictionary mapping render graph node names to an array which contains the cpu and gpu timing in milliseconds, respectively.  Also contains a “total”.</w:t>
+      </w:r>
+    </w:p>
+    <w:p>
+      <w:pPr>
+        <w:pStyle w:val="ListParagraph"/>
+        <w:numPr>
+          <w:ilvl w:val="0"/>
+          <w:numId w:val="3"/>
+        </w:numPr>
+      </w:pPr>
+      <w:r>
+        <w:rPr>
+          <w:b/>
+          <w:bCs/>
+        </w:rPr>
+        <w:t>Host.IsResourceCreated(nodeName)</w:t>
+      </w:r>
+      <w:r>
+        <w:t xml:space="preserve"> – Returns whether the resource node specified has its resource created or not. Takes a node name, not a resource name.</w:t>
+      </w:r>
+    </w:p>
+    <w:p>
+      <w:pPr>
+        <w:pStyle w:val="ListParagraph"/>
+        <w:numPr>
+          <w:ilvl w:val="0"/>
+          <w:numId w:val="3"/>
+        </w:numPr>
+      </w:pPr>
+      <w:r>
+        <w:rPr>
+          <w:b/>
+          <w:bCs/>
+        </w:rPr>
+        <w:t>Host.SetViewedResource(resourceName)</w:t>
+      </w:r>
+      <w:r>
+        <w:t xml:space="preserve"> – Makes the viewer view the specified resource name.  This is the same resource name you see in the viewer, such as “Input – Initial State”, not the node name.</w:t>
+      </w:r>
+    </w:p>
+    <w:p>
+      <w:pPr>
+        <w:pStyle w:val="ListParagraph"/>
+        <w:numPr>
+          <w:ilvl w:val="0"/>
+          <w:numId w:val="3"/>
+        </w:numPr>
+      </w:pPr>
+      <w:r>
+        <w:rPr>
+          <w:b/>
+          <w:bCs/>
+        </w:rPr>
+        <w:t>Host</w:t>
+      </w:r>
+      <w:r>
+        <w:rPr>
+          <w:b/>
+          <w:bCs/>
+        </w:rPr>
+        <w:t xml:space="preserve">.GGEnumValue(enumName, enumLabel) </w:t>
+      </w:r>
+      <w:r>
+        <w:t>– This returns the integer value of the enum label within the enum name given.</w:t>
+      </w:r>
+    </w:p>
+    <w:p>
+      <w:pPr>
+        <w:pStyle w:val="ListParagraph"/>
+        <w:numPr>
+          <w:ilvl w:val="0"/>
+          <w:numId w:val="3"/>
+        </w:numPr>
+      </w:pPr>
+      <w:r>
+        <w:rPr>
+          <w:b/>
+          <w:bCs/>
+        </w:rPr>
+        <w:t>Host.GGEnumLabel(enumName, value)</w:t>
+      </w:r>
+      <w:r>
+        <w:t xml:space="preserve"> – This returns the string label of the integer value in the enum.</w:t>
+      </w:r>
+    </w:p>
+    <w:p>
+      <w:pPr>
+        <w:pStyle w:val="ListParagraph"/>
+        <w:numPr>
+          <w:ilvl w:val="0"/>
+          <w:numId w:val="3"/>
+        </w:numPr>
+      </w:pPr>
+      <w:r>
+        <w:rPr>
+          <w:b/>
+          <w:bCs/>
+        </w:rPr>
+        <w:t>Host</w:t>
+      </w:r>
+      <w:r>
+        <w:rPr>
+          <w:b/>
+          <w:bCs/>
+        </w:rPr>
+        <w:t>.GGEnumCount(enumName)</w:t>
+      </w:r>
+      <w:r>
+        <w:t xml:space="preserve"> – Returns an integer count of how many items there are in the enum.</w:t>
+      </w:r>
+    </w:p>
+    <w:p>
+      <w:pPr>
+        <w:pStyle w:val="ListParagraph"/>
+        <w:numPr>
+          <w:ilvl w:val="0"/>
+          <w:numId w:val="3"/>
+        </w:numPr>
+      </w:pPr>
+      <w:r>
+        <w:rPr>
+          <w:b/>
+          <w:bCs/>
+        </w:rPr>
+        <w:t>Host.GetGPUString()</w:t>
+      </w:r>
+      <w:r>
+        <w:t xml:space="preserve"> – Returns a string with the GPU name and driver version.</w:t>
+      </w:r>
+    </w:p>
+    <w:p>
+      <w:pPr>
+        <w:pStyle w:val="ListParagraph"/>
+        <w:numPr>
+          <w:ilvl w:val="0"/>
+          <w:numId w:val="3"/>
+        </w:numPr>
+      </w:pPr>
+      <w:r>
+        <w:rPr>
+          <w:b/>
+          <w:bCs/>
+        </w:rPr>
+        <w:t>Host.SetShaderAssertsLogging(value)</w:t>
+      </w:r>
+      <w:r>
+        <w:t xml:space="preserve"> - </w:t>
+      </w:r>
+      <w:r>
+        <w:rPr>
           <w:lang w:val="en-US"/>
         </w:rPr>
-        <w:t>SetCameraFlySpeed(speed)</w:t>
+        <w:t>Toggles auto error logging of the collected shader asserts after a technique execution.</w:t>
       </w:r>
       <w:r>
         <w:rPr>
           <w:lang w:val="en-US"/>
         </w:rPr>
-        <w:t xml:space="preserve"> – sets the fly speed of the camera</w:t>
-      </w:r>
-    </w:p>
-    <w:p>
-      <w:pPr>
-        <w:pStyle w:val="ListParagraph"/>
-        <w:numPr>
-          <w:ilvl w:val="0"/>
-          <w:numId w:val="3"/>
-        </w:numPr>
-      </w:pPr>
-      <w:r>
-        <w:rPr>
-          <w:b/>
-          <w:bCs/>
-        </w:rPr>
-        <w:t>Host.GetCameraPos()</w:t>
-      </w:r>
-      <w:r>
-        <w:t xml:space="preserve"> – returns the x,y,z position of the camera</w:t>
-      </w:r>
-    </w:p>
-    <w:p>
-      <w:pPr>
-        <w:pStyle w:val="ListParagraph"/>
-        <w:numPr>
-          <w:ilvl w:val="0"/>
-          <w:numId w:val="3"/>
+        <w:t xml:space="preserve"> Value is </w:t>
+      </w:r>
+      <w:r>
+        <w:rPr>
+          <w:lang w:val="en-US"/>
+        </w:rPr>
+        <w:t>Boolean.</w:t>
+      </w:r>
+    </w:p>
+    <w:p>
+      <w:pPr>
+        <w:pStyle w:val="ListParagraph"/>
+        <w:numPr>
+          <w:ilvl w:val="0"/>
+          <w:numId w:val="3"/>
+        </w:numPr>
+      </w:pPr>
+      <w:r>
+        <w:rPr>
+          <w:b/>
+          <w:bCs/>
+        </w:rPr>
+        <w:t>Host.</w:t>
+      </w:r>
+      <w:r>
+        <w:rPr>
+          <w:b/>
+          <w:bCs/>
+          <w:lang w:val="en-US"/>
+        </w:rPr>
+        <w:t>GetCollectedShaderAssertsCount()</w:t>
+      </w:r>
+      <w:r>
+        <w:rPr>
+          <w:lang w:val="en-US"/>
+        </w:rPr>
+        <w:t xml:space="preserve"> </w:t>
+      </w:r>
+      <w:r>
+        <w:rPr>
+          <w:lang w:val="en-US"/>
+        </w:rPr>
+        <w:t xml:space="preserve">- </w:t>
+      </w:r>
+      <w:r>
+        <w:rPr>
+          <w:lang w:val="en-US"/>
+        </w:rPr>
+        <w:t>Returns the number of collected shader asserts. Assert getters works with this collection.</w:t>
+      </w:r>
+    </w:p>
+    <w:p>
+      <w:pPr>
+        <w:pStyle w:val="ListParagraph"/>
+        <w:numPr>
+          <w:ilvl w:val="0"/>
+          <w:numId w:val="3"/>
+        </w:numPr>
+      </w:pPr>
+      <w:r>
+        <w:rPr>
+          <w:b/>
+          <w:bCs/>
+        </w:rPr>
+        <w:t>Host.</w:t>
+      </w:r>
+      <w:r>
+        <w:rPr>
+          <w:b/>
+          <w:bCs/>
+          <w:lang w:val="en-US"/>
+        </w:rPr>
+        <w:t>GetShaderAssertFormatStrId(index)</w:t>
+      </w:r>
+      <w:r>
+        <w:rPr>
+          <w:lang w:val="en-US"/>
+        </w:rPr>
+        <w:t xml:space="preserve"> - </w:t>
+      </w:r>
+      <w:r>
+        <w:rPr>
+          <w:lang w:val="en-US"/>
+        </w:rPr>
+        <w:t>Returns the ID of format string of the specified shader assert.</w:t>
+      </w:r>
+    </w:p>
+    <w:p>
+      <w:pPr>
+        <w:pStyle w:val="ListParagraph"/>
+        <w:numPr>
+          <w:ilvl w:val="0"/>
+          <w:numId w:val="3"/>
+        </w:numPr>
+      </w:pPr>
+      <w:r>
+        <w:rPr>
+          <w:b/>
+          <w:bCs/>
+          <w:lang w:val="en-US"/>
+        </w:rPr>
+        <w:t>Host.GetShaderAssertFormatString(index)</w:t>
+      </w:r>
+      <w:r>
+        <w:rPr>
+          <w:lang w:val="en-US"/>
+        </w:rPr>
+        <w:t xml:space="preserve"> - </w:t>
+      </w:r>
+      <w:r>
+        <w:rPr>
+          <w:lang w:val="en-US"/>
+        </w:rPr>
+        <w:t>Returns the format string of the specified shader assert.</w:t>
+      </w:r>
+    </w:p>
+    <w:p>
+      <w:pPr>
+        <w:pStyle w:val="ListParagraph"/>
+        <w:numPr>
+          <w:ilvl w:val="0"/>
+          <w:numId w:val="3"/>
+        </w:numPr>
+      </w:pPr>
+      <w:r>
+        <w:rPr>
+          <w:b/>
+          <w:bCs/>
+          <w:lang w:val="en-US"/>
+        </w:rPr>
+        <w:t>Host.GetShaderAssertDisplayName(index)</w:t>
+      </w:r>
+      <w:r>
+        <w:rPr>
+          <w:lang w:val="en-US"/>
+        </w:rPr>
+        <w:t xml:space="preserve"> - </w:t>
+      </w:r>
+      <w:r>
+        <w:rPr>
+          <w:lang w:val="en-US"/>
+        </w:rPr>
+        <w:t>Returns the display name of the specified shader assert.</w:t>
+      </w:r>
+    </w:p>
+    <w:p>
+      <w:pPr>
+        <w:pStyle w:val="ListParagraph"/>
+        <w:numPr>
+          <w:ilvl w:val="0"/>
+          <w:numId w:val="3"/>
+        </w:numPr>
+      </w:pPr>
+      <w:r>
+        <w:rPr>
+          <w:b/>
+          <w:bCs/>
+        </w:rPr>
+        <w:t>Host.</w:t>
+      </w:r>
+      <w:r>
+        <w:rPr>
+          <w:b/>
+          <w:bCs/>
+          <w:lang w:val="en-US"/>
+        </w:rPr>
+        <w:t>GetShaderAssertMsg(index)</w:t>
+      </w:r>
+      <w:r>
+        <w:rPr>
+          <w:lang w:val="en-US"/>
+        </w:rPr>
+        <w:t xml:space="preserve"> - </w:t>
+      </w:r>
+      <w:r>
+        <w:rPr>
+          <w:lang w:val="en-US"/>
+        </w:rPr>
+        <w:t>Returns the message of the specified assert.</w:t>
+      </w:r>
+    </w:p>
+    <w:p>
+      <w:pPr>
+        <w:pStyle w:val="Heading1"/>
+      </w:pPr>
+      <w:r>
+        <w:t>Python Interface</w:t>
+      </w:r>
+      <w:r>
+        <w:t xml:space="preserve"> Gigi Schema</w:t>
+      </w:r>
+      <w:r>
+        <w:t xml:space="preserve"> Enums</w:t>
+      </w:r>
+    </w:p>
+    <w:p>
+      <w:r>
+        <w:t>Several enums are defined by Gigi’s internal schema reflection system and automatically reflected into python functions and constant values.</w:t>
+      </w:r>
+    </w:p>
+    <w:p>
+      <w:r>
+        <w:t>These are different than enums defined in the .gg files because they are present even when there is no .gg file loaded.</w:t>
+      </w:r>
+    </w:p>
+    <w:p>
+      <w:r>
+        <w:t>Every enum has the following things exposed. Replace Host.TextureFormat with the name of the enum.</w:t>
+      </w:r>
+      <w:r>
+        <w:t xml:space="preserve">  See PythonTypes.txt in this </w:t>
+      </w:r>
+      <w:r>
+        <w:t xml:space="preserve">folder </w:t>
+      </w:r>
+      <w:r>
+        <w:t>for more information.</w:t>
+      </w:r>
+    </w:p>
+    <w:p>
+      <w:pPr>
+        <w:pStyle w:val="ListParagraph"/>
+        <w:numPr>
+          <w:ilvl w:val="0"/>
+          <w:numId w:val="4"/>
+        </w:numPr>
+      </w:pPr>
+      <w:r>
+        <w:rPr>
+          <w:b/>
+          <w:bCs/>
+        </w:rPr>
+        <w:t>Host.TextureFormatToString(index)</w:t>
+      </w:r>
+      <w:r>
+        <w:t xml:space="preserve"> – gives the string name of an integer index, or “</w:t>
+      </w:r>
+      <w:r>
+        <w:t>Invalid</w:t>
+      </w:r>
+      <w:r>
+        <w:t>” if it is out of range.</w:t>
+      </w:r>
+    </w:p>
+    <w:p>
+      <w:pPr>
+        <w:pStyle w:val="ListParagraph"/>
+        <w:numPr>
+          <w:ilvl w:val="0"/>
+          <w:numId w:val="4"/>
         </w:numPr>
       </w:pPr>
       <w:r>
@@ -1712,542 +2668,6 @@
           <w:bCs/>
         </w:rPr>
         <w:lastRenderedPageBreak/>
-        <w:t>Host.GetCameraAltitudeAzimuth()</w:t>
-      </w:r>
-      <w:r>
-        <w:t xml:space="preserve"> – returns the altitude and azimuth of the camera. In radians.</w:t>
-      </w:r>
-    </w:p>
-    <w:p>
-      <w:pPr>
-        <w:pStyle w:val="ListParagraph"/>
-        <w:numPr>
-          <w:ilvl w:val="0"/>
-          <w:numId w:val="3"/>
-        </w:numPr>
-      </w:pPr>
-      <w:r>
-        <w:rPr>
-          <w:b/>
-          <w:bCs/>
-        </w:rPr>
-        <w:t>Host.</w:t>
-      </w:r>
-      <w:r>
-        <w:rPr>
-          <w:b/>
-          <w:bCs/>
-        </w:rPr>
-        <w:t>WriteGPUResource(name, value, subresourceIndex = 0)</w:t>
-      </w:r>
-      <w:r>
-        <w:t xml:space="preserve"> </w:t>
-      </w:r>
-      <w:r>
-        <w:t>–</w:t>
-      </w:r>
-      <w:r>
-        <w:t xml:space="preserve"> </w:t>
-      </w:r>
-      <w:r>
-        <w:t xml:space="preserve">This causes a gpu resource to be written the next time the technique is executed.  </w:t>
-      </w:r>
-      <w:r>
-        <w:t>The name is the name shown at the top of the resource viewer, such as “</w:t>
-      </w:r>
-      <w:r>
-        <w:t>Node_1.output: Output (UAV - After)</w:t>
-      </w:r>
-      <w:r>
-        <w:t>”. While those names are a mouth full, they uniquely identify the resource to write, as well as what part of the rendering timeline to write the value.  There is a “copy to clipboard” button next to the name for your convenience. The value is expected to be a bytes object that is the same size as the destination resource. The subresourceIndex is only used by texture2darrays, where it is the array index.</w:t>
-      </w:r>
-    </w:p>
-    <w:p>
-      <w:pPr>
-        <w:pStyle w:val="ListParagraph"/>
-        <w:numPr>
-          <w:ilvl w:val="0"/>
-          <w:numId w:val="3"/>
-        </w:numPr>
-      </w:pPr>
-      <w:r>
-        <w:rPr>
-          <w:b/>
-          <w:bCs/>
-        </w:rPr>
-        <w:t>Host.ForceEnableProfiling(set=True)</w:t>
-      </w:r>
-      <w:r>
-        <w:t xml:space="preserve"> – Let the viewer know about your intent to read profiling data. must be called before calling Host.</w:t>
-      </w:r>
-      <w:r>
-        <w:t>GetProfilingData</w:t>
-      </w:r>
-      <w:r>
-        <w:t>(). Profiling data is not available until the technique is executed.</w:t>
-      </w:r>
-    </w:p>
-    <w:p>
-      <w:pPr>
-        <w:pStyle w:val="ListParagraph"/>
-        <w:numPr>
-          <w:ilvl w:val="0"/>
-          <w:numId w:val="3"/>
-        </w:numPr>
-      </w:pPr>
-      <w:r>
-        <w:rPr>
-          <w:b/>
-          <w:bCs/>
-        </w:rPr>
-        <w:t>Host.GetProfilingData()</w:t>
-      </w:r>
-      <w:r>
-        <w:t xml:space="preserve"> – Returns a dictionary mapping render graph node names to an array which contains the cpu and gpu timing in milliseconds, respectively.  Also contains a “total”.</w:t>
-      </w:r>
-    </w:p>
-    <w:p>
-      <w:pPr>
-        <w:pStyle w:val="ListParagraph"/>
-        <w:numPr>
-          <w:ilvl w:val="0"/>
-          <w:numId w:val="3"/>
-        </w:numPr>
-      </w:pPr>
-      <w:r>
-        <w:rPr>
-          <w:b/>
-          <w:bCs/>
-        </w:rPr>
-        <w:t>Host.</w:t>
-      </w:r>
-      <w:r>
-        <w:rPr>
-          <w:b/>
-          <w:bCs/>
-        </w:rPr>
-        <w:t>IsResourceCreated</w:t>
-      </w:r>
-      <w:r>
-        <w:rPr>
-          <w:b/>
-          <w:bCs/>
-        </w:rPr>
-        <w:t>(nodeName)</w:t>
-      </w:r>
-      <w:r>
-        <w:t xml:space="preserve"> – Returns whether the resource node specified has its resource created or not. Takes a node name, not a resource name.</w:t>
-      </w:r>
-    </w:p>
-    <w:p>
-      <w:pPr>
-        <w:pStyle w:val="ListParagraph"/>
-        <w:numPr>
-          <w:ilvl w:val="0"/>
-          <w:numId w:val="3"/>
-        </w:numPr>
-      </w:pPr>
-      <w:r>
-        <w:rPr>
-          <w:b/>
-          <w:bCs/>
-        </w:rPr>
-        <w:t>Host.</w:t>
-      </w:r>
-      <w:r>
-        <w:rPr>
-          <w:b/>
-          <w:bCs/>
-        </w:rPr>
-        <w:t>SetViewedResource</w:t>
-      </w:r>
-      <w:r>
-        <w:rPr>
-          <w:b/>
-          <w:bCs/>
-        </w:rPr>
-        <w:t>(resourceName)</w:t>
-      </w:r>
-      <w:r>
-        <w:t xml:space="preserve"> – Makes the viewer view the specified resource name.  This is the same resource name you see in the viewer, such as “Input – Initial State”, not the node name.</w:t>
-      </w:r>
-    </w:p>
-    <w:p>
-      <w:pPr>
-        <w:pStyle w:val="ListParagraph"/>
-        <w:numPr>
-          <w:ilvl w:val="0"/>
-          <w:numId w:val="3"/>
-        </w:numPr>
-      </w:pPr>
-      <w:r>
-        <w:rPr>
-          <w:b/>
-          <w:bCs/>
-        </w:rPr>
-        <w:t>Host</w:t>
-      </w:r>
-      <w:r>
-        <w:rPr>
-          <w:b/>
-          <w:bCs/>
-        </w:rPr>
-        <w:t xml:space="preserve">.GGEnumValue(enumName, enumLabel) </w:t>
-      </w:r>
-      <w:r>
-        <w:t>– This returns the integer value of the enum label within the enum name given.</w:t>
-      </w:r>
-    </w:p>
-    <w:p>
-      <w:pPr>
-        <w:pStyle w:val="ListParagraph"/>
-        <w:numPr>
-          <w:ilvl w:val="0"/>
-          <w:numId w:val="3"/>
-        </w:numPr>
-      </w:pPr>
-      <w:r>
-        <w:rPr>
-          <w:b/>
-          <w:bCs/>
-        </w:rPr>
-        <w:t>Host.GGEnumLabel(enumName, value)</w:t>
-      </w:r>
-      <w:r>
-        <w:t xml:space="preserve"> – This returns the string label of the integer value in the enum.</w:t>
-      </w:r>
-    </w:p>
-    <w:p>
-      <w:pPr>
-        <w:pStyle w:val="ListParagraph"/>
-        <w:numPr>
-          <w:ilvl w:val="0"/>
-          <w:numId w:val="3"/>
-        </w:numPr>
-      </w:pPr>
-      <w:r>
-        <w:rPr>
-          <w:b/>
-          <w:bCs/>
-        </w:rPr>
-        <w:t>Host</w:t>
-      </w:r>
-      <w:r>
-        <w:rPr>
-          <w:b/>
-          <w:bCs/>
-        </w:rPr>
-        <w:t>.GGEnumCount(enumName)</w:t>
-      </w:r>
-      <w:r>
-        <w:t xml:space="preserve"> – Returns an integer count of how many items there are in the enum.</w:t>
-      </w:r>
-    </w:p>
-    <w:p>
-      <w:pPr>
-        <w:pStyle w:val="ListParagraph"/>
-        <w:numPr>
-          <w:ilvl w:val="0"/>
-          <w:numId w:val="3"/>
-        </w:numPr>
-      </w:pPr>
-      <w:r>
-        <w:rPr>
-          <w:b/>
-          <w:bCs/>
-        </w:rPr>
-        <w:t>Host.GetGPUString()</w:t>
-      </w:r>
-      <w:r>
-        <w:t xml:space="preserve"> – Returns a string with the GPU name and driver version.</w:t>
-      </w:r>
-    </w:p>
-    <w:p>
-      <w:pPr>
-        <w:pStyle w:val="ListParagraph"/>
-        <w:numPr>
-          <w:ilvl w:val="0"/>
-          <w:numId w:val="3"/>
-        </w:numPr>
-      </w:pPr>
-      <w:r>
-        <w:rPr>
-          <w:b/>
-          <w:bCs/>
-        </w:rPr>
-        <w:t>Host.SetShaderAssertsLogging(value)</w:t>
-      </w:r>
-      <w:r>
-        <w:t xml:space="preserve"> - </w:t>
-      </w:r>
-      <w:r>
-        <w:rPr>
-          <w:lang w:val="en-US"/>
-        </w:rPr>
-        <w:t>Toggles auto error logging of the collected shader asserts after a technique execution.</w:t>
-      </w:r>
-      <w:r>
-        <w:rPr>
-          <w:lang w:val="en-US"/>
-        </w:rPr>
-        <w:t xml:space="preserve"> Value is </w:t>
-      </w:r>
-      <w:r>
-        <w:rPr>
-          <w:lang w:val="en-US"/>
-        </w:rPr>
-        <w:t>Boolean.</w:t>
-      </w:r>
-    </w:p>
-    <w:p>
-      <w:pPr>
-        <w:pStyle w:val="ListParagraph"/>
-        <w:numPr>
-          <w:ilvl w:val="0"/>
-          <w:numId w:val="3"/>
-        </w:numPr>
-      </w:pPr>
-      <w:r>
-        <w:rPr>
-          <w:b/>
-          <w:bCs/>
-        </w:rPr>
-        <w:t>Host.</w:t>
-      </w:r>
-      <w:r>
-        <w:rPr>
-          <w:b/>
-          <w:bCs/>
-          <w:lang w:val="en-US"/>
-        </w:rPr>
-        <w:t>GetCollectedShaderAssertsCount()</w:t>
-      </w:r>
-      <w:r>
-        <w:rPr>
-          <w:lang w:val="en-US"/>
-        </w:rPr>
-        <w:t xml:space="preserve"> </w:t>
-      </w:r>
-      <w:r>
-        <w:rPr>
-          <w:lang w:val="en-US"/>
-        </w:rPr>
-        <w:t xml:space="preserve">- </w:t>
-      </w:r>
-      <w:r>
-        <w:rPr>
-          <w:lang w:val="en-US"/>
-        </w:rPr>
-        <w:t>Returns the number of collected shader asserts. Assert getters works with this collection.</w:t>
-      </w:r>
-    </w:p>
-    <w:p>
-      <w:pPr>
-        <w:pStyle w:val="ListParagraph"/>
-        <w:numPr>
-          <w:ilvl w:val="0"/>
-          <w:numId w:val="3"/>
-        </w:numPr>
-      </w:pPr>
-      <w:r>
-        <w:rPr>
-          <w:b/>
-          <w:bCs/>
-        </w:rPr>
-        <w:t>Host.</w:t>
-      </w:r>
-      <w:r>
-        <w:rPr>
-          <w:b/>
-          <w:bCs/>
-          <w:lang w:val="en-US"/>
-        </w:rPr>
-        <w:t>GetShaderAssertFormatStrId(index)</w:t>
-      </w:r>
-      <w:r>
-        <w:rPr>
-          <w:lang w:val="en-US"/>
-        </w:rPr>
-        <w:t xml:space="preserve"> - </w:t>
-      </w:r>
-      <w:r>
-        <w:rPr>
-          <w:lang w:val="en-US"/>
-        </w:rPr>
-        <w:t>Returns the ID of format string of the specified shader assert.</w:t>
-      </w:r>
-    </w:p>
-    <w:p>
-      <w:pPr>
-        <w:pStyle w:val="ListParagraph"/>
-        <w:numPr>
-          <w:ilvl w:val="0"/>
-          <w:numId w:val="3"/>
-        </w:numPr>
-      </w:pPr>
-      <w:r>
-        <w:rPr>
-          <w:b/>
-          <w:bCs/>
-          <w:lang w:val="en-US"/>
-        </w:rPr>
-        <w:t>Host.GetShaderAssertFormatString(index)</w:t>
-      </w:r>
-      <w:r>
-        <w:rPr>
-          <w:lang w:val="en-US"/>
-        </w:rPr>
-        <w:t xml:space="preserve"> - </w:t>
-      </w:r>
-      <w:r>
-        <w:rPr>
-          <w:lang w:val="en-US"/>
-        </w:rPr>
-        <w:t>Returns the format string of the specified shader assert.</w:t>
-      </w:r>
-    </w:p>
-    <w:p>
-      <w:pPr>
-        <w:pStyle w:val="ListParagraph"/>
-        <w:numPr>
-          <w:ilvl w:val="0"/>
-          <w:numId w:val="3"/>
-        </w:numPr>
-      </w:pPr>
-      <w:r>
-        <w:rPr>
-          <w:b/>
-          <w:bCs/>
-          <w:lang w:val="en-US"/>
-        </w:rPr>
-        <w:t>Host.GetShaderAssertDisplayName(index)</w:t>
-      </w:r>
-      <w:r>
-        <w:rPr>
-          <w:lang w:val="en-US"/>
-        </w:rPr>
-        <w:t xml:space="preserve"> - </w:t>
-      </w:r>
-      <w:r>
-        <w:rPr>
-          <w:lang w:val="en-US"/>
-        </w:rPr>
-        <w:t>Returns the display name of the specified shader assert.</w:t>
-      </w:r>
-    </w:p>
-    <w:p>
-      <w:pPr>
-        <w:pStyle w:val="ListParagraph"/>
-        <w:numPr>
-          <w:ilvl w:val="0"/>
-          <w:numId w:val="3"/>
-        </w:numPr>
-      </w:pPr>
-      <w:r>
-        <w:rPr>
-          <w:b/>
-          <w:bCs/>
-        </w:rPr>
-        <w:t>Host.</w:t>
-      </w:r>
-      <w:r>
-        <w:rPr>
-          <w:b/>
-          <w:bCs/>
-          <w:lang w:val="en-US"/>
-        </w:rPr>
-        <w:t>GetShaderAssertMsg(index)</w:t>
-      </w:r>
-      <w:r>
-        <w:rPr>
-          <w:lang w:val="en-US"/>
-        </w:rPr>
-        <w:t xml:space="preserve"> - </w:t>
-      </w:r>
-      <w:r>
-        <w:rPr>
-          <w:lang w:val="en-US"/>
-        </w:rPr>
-        <w:t>Returns the message of the specified assert.</w:t>
-      </w:r>
-    </w:p>
-    <w:p>
-      <w:pPr>
-        <w:pStyle w:val="Heading1"/>
-      </w:pPr>
-      <w:r>
-        <w:t>Python Interface</w:t>
-      </w:r>
-      <w:r>
-        <w:t xml:space="preserve"> Gigi Schema</w:t>
-      </w:r>
-      <w:r>
-        <w:t xml:space="preserve"> Enums</w:t>
-      </w:r>
-    </w:p>
-    <w:p>
-      <w:r>
-        <w:t>Several enums are defined by Gigi’s internal schema reflection system and automatically reflected into python functions and constant values.</w:t>
-      </w:r>
-    </w:p>
-    <w:p>
-      <w:r>
-        <w:t>These are different than enums defined in the .gg files because they are present even when there is no .gg file loaded.</w:t>
-      </w:r>
-    </w:p>
-    <w:p>
-      <w:r>
-        <w:lastRenderedPageBreak/>
-        <w:t>Every enum has the following things exposed. Replace Host.TextureFormat with the name of the enum.</w:t>
-      </w:r>
-      <w:r>
-        <w:t xml:space="preserve">  See PythonTypes.txt in this </w:t>
-      </w:r>
-      <w:r>
-        <w:t xml:space="preserve">folder </w:t>
-      </w:r>
-      <w:r>
-        <w:t>for more information.</w:t>
-      </w:r>
-    </w:p>
-    <w:p>
-      <w:pPr>
-        <w:pStyle w:val="ListParagraph"/>
-        <w:numPr>
-          <w:ilvl w:val="0"/>
-          <w:numId w:val="4"/>
-        </w:numPr>
-      </w:pPr>
-      <w:r>
-        <w:rPr>
-          <w:b/>
-          <w:bCs/>
-        </w:rPr>
-        <w:t>Host.TextureFormatToString(index)</w:t>
-      </w:r>
-      <w:r>
-        <w:t xml:space="preserve"> – gives the string name of an integer index, or “</w:t>
-      </w:r>
-      <w:r>
-        <w:t>Invalid</w:t>
-      </w:r>
-      <w:r>
-        <w:t>” if it is out of range.</w:t>
-      </w:r>
-    </w:p>
-    <w:p>
-      <w:pPr>
-        <w:pStyle w:val="ListParagraph"/>
-        <w:numPr>
-          <w:ilvl w:val="0"/>
-          <w:numId w:val="4"/>
-        </w:numPr>
-      </w:pPr>
-      <w:r>
-        <w:rPr>
-          <w:b/>
-          <w:bCs/>
-        </w:rPr>
         <w:t>Host.TextureFormatFromString(name)</w:t>
       </w:r>
       <w:r>
@@ -2350,7 +2770,7 @@
 </file>
 
 <file path=word/numbering.xml><?xml version="1.0" encoding="utf-8"?>
-<w:numbering xmlns:wpc="http://schemas.microsoft.com/office/word/2010/wordprocessingCanvas" xmlns:cx="http://schemas.microsoft.com/office/drawing/2014/chartex" xmlns:cx1="http://schemas.microsoft.com/office/drawing/2015/9/8/chartex" xmlns:cx2="http://schemas.microsoft.com/office/drawing/2015/10/21/chartex" xmlns:cx3="http://schemas.microsoft.com/office/drawing/2016/5/9/chartex" xmlns:cx4="http://schemas.microsoft.com/office/drawing/2016/5/10/chartex" xmlns:cx5="http://schemas.microsoft.com/office/drawing/2016/5/11/chartex" xmlns:cx6="http://schemas.microsoft.com/office/drawing/2016/5/12/chartex" xmlns:cx7="http://schemas.microsoft.com/office/drawing/2016/5/13/chartex" xmlns:cx8="http://schemas.microsoft.com/office/drawing/2016/5/14/chartex" xmlns:mc="http://schemas.openxmlformats.org/markup-compatibility/2006" xmlns:aink="http://schemas.microsoft.com/office/drawing/2016/ink" xmlns:am3d="http://schemas.microsoft.com/office/drawing/2017/model3d" xmlns:o="urn:schemas-microsoft-com:office:office" xmlns:oel="http://schemas.microsoft.com/office/2019/extlst" xmlns:r="http://schemas.openxmlformats.org/officeDocument/2006/relationships" xmlns:m="http://schemas.openxmlformats.org/officeDocument/2006/math" xmlns:v="urn:schemas-microsoft-com:vml" xmlns:wp14="http://schemas.microsoft.com/office/word/2010/wordprocessingDrawing" xmlns:wp="http://schemas.openxmlformats.org/drawingml/2006/wordprocessingDrawing" xmlns:w10="urn:schemas-microsoft-com:office:word" xmlns:w="http://schemas.openxmlformats.org/wordprocessingml/2006/main" xmlns:w14="http://schemas.microsoft.com/office/word/2010/wordml" xmlns:w15="http://schemas.microsoft.com/office/word/2012/wordml" xmlns:w16cex="http://schemas.microsoft.com/office/word/2018/wordml/cex" xmlns:w16cid="http://schemas.microsoft.com/office/word/2016/wordml/cid" xmlns:w16="http://schemas.microsoft.com/office/word/2018/wordml" xmlns:w16du="http://schemas.microsoft.com/office/word/2023/wordml/word16du" xmlns:w16sdtdh="http://schemas.microsoft.com/office/word/2020/wordml/sdtdatahash" xmlns:w16se="http://schemas.microsoft.com/office/word/2015/wordml/symex" xmlns:wpg="http://schemas.microsoft.com/office/word/2010/wordprocessingGroup" xmlns:wpi="http://schemas.microsoft.com/office/word/2010/wordprocessingInk" xmlns:wne="http://schemas.microsoft.com/office/word/2006/wordml" xmlns:wps="http://schemas.microsoft.com/office/word/2010/wordprocessingShape" mc:Ignorable="w14 w15 w16se w16cid w16 w16cex w16sdtdh w16du wp14">
+<w:numbering xmlns:wpc="http://schemas.microsoft.com/office/word/2010/wordprocessingCanvas" xmlns:cx="http://schemas.microsoft.com/office/drawing/2014/chartex" xmlns:cx1="http://schemas.microsoft.com/office/drawing/2015/9/8/chartex" xmlns:cx2="http://schemas.microsoft.com/office/drawing/2015/10/21/chartex" xmlns:cx3="http://schemas.microsoft.com/office/drawing/2016/5/9/chartex" xmlns:cx4="http://schemas.microsoft.com/office/drawing/2016/5/10/chartex" xmlns:cx5="http://schemas.microsoft.com/office/drawing/2016/5/11/chartex" xmlns:cx6="http://schemas.microsoft.com/office/drawing/2016/5/12/chartex" xmlns:cx7="http://schemas.microsoft.com/office/drawing/2016/5/13/chartex" xmlns:cx8="http://schemas.microsoft.com/office/drawing/2016/5/14/chartex" xmlns:mc="http://schemas.openxmlformats.org/markup-compatibility/2006" xmlns:aink="http://schemas.microsoft.com/office/drawing/2016/ink" xmlns:am3d="http://schemas.microsoft.com/office/drawing/2017/model3d" xmlns:o="urn:schemas-microsoft-com:office:office" xmlns:oel="http://schemas.microsoft.com/office/2019/extlst" xmlns:r="http://schemas.openxmlformats.org/officeDocument/2006/relationships" xmlns:m="http://schemas.openxmlformats.org/officeDocument/2006/math" xmlns:v="urn:schemas-microsoft-com:vml" xmlns:wp14="http://schemas.microsoft.com/office/word/2010/wordprocessingDrawing" xmlns:wp="http://schemas.openxmlformats.org/drawingml/2006/wordprocessingDrawing" xmlns:w10="urn:schemas-microsoft-com:office:word" xmlns:w="http://schemas.openxmlformats.org/wordprocessingml/2006/main" xmlns:w14="http://schemas.microsoft.com/office/word/2010/wordml" xmlns:w15="http://schemas.microsoft.com/office/word/2012/wordml" xmlns:w16cex="http://schemas.microsoft.com/office/word/2018/wordml/cex" xmlns:w16cid="http://schemas.microsoft.com/office/word/2016/wordml/cid" xmlns:w16="http://schemas.microsoft.com/office/word/2018/wordml" xmlns:w16du="http://schemas.microsoft.com/office/word/2023/wordml/word16du" xmlns:w16sdtdh="http://schemas.microsoft.com/office/word/2020/wordml/sdtdatahash" xmlns:w16sdtfl="http://schemas.microsoft.com/office/word/2024/wordml/sdtformatlock" xmlns:w16se="http://schemas.microsoft.com/office/word/2015/wordml/symex" xmlns:wpg="http://schemas.microsoft.com/office/word/2010/wordprocessingGroup" xmlns:wpi="http://schemas.microsoft.com/office/word/2010/wordprocessingInk" xmlns:wne="http://schemas.microsoft.com/office/word/2006/wordml" xmlns:wps="http://schemas.microsoft.com/office/word/2010/wordprocessingShape" mc:Ignorable="w14 w15 w16se w16cid w16 w16cex w16sdtdh w16sdtfl w16du wp14">
   <w:abstractNum w:abstractNumId="0" w15:restartNumberingAfterBreak="0">
     <w:nsid w:val="3ED53158"/>
     <w:multiLevelType w:val="hybridMultilevel"/>
@@ -2819,7 +3239,7 @@
 </file>
 
 <file path=word/styles.xml><?xml version="1.0" encoding="utf-8"?>
-<w:styles xmlns:mc="http://schemas.openxmlformats.org/markup-compatibility/2006" xmlns:r="http://schemas.openxmlformats.org/officeDocument/2006/relationships" xmlns:w="http://schemas.openxmlformats.org/wordprocessingml/2006/main" xmlns:w14="http://schemas.microsoft.com/office/word/2010/wordml" xmlns:w15="http://schemas.microsoft.com/office/word/2012/wordml" xmlns:w16cex="http://schemas.microsoft.com/office/word/2018/wordml/cex" xmlns:w16cid="http://schemas.microsoft.com/office/word/2016/wordml/cid" xmlns:w16="http://schemas.microsoft.com/office/word/2018/wordml" xmlns:w16du="http://schemas.microsoft.com/office/word/2023/wordml/word16du" xmlns:w16sdtdh="http://schemas.microsoft.com/office/word/2020/wordml/sdtdatahash" xmlns:w16se="http://schemas.microsoft.com/office/word/2015/wordml/symex" mc:Ignorable="w14 w15 w16se w16cid w16 w16cex w16sdtdh w16du">
+<w:styles xmlns:mc="http://schemas.openxmlformats.org/markup-compatibility/2006" xmlns:r="http://schemas.openxmlformats.org/officeDocument/2006/relationships" xmlns:w="http://schemas.openxmlformats.org/wordprocessingml/2006/main" xmlns:w14="http://schemas.microsoft.com/office/word/2010/wordml" xmlns:w15="http://schemas.microsoft.com/office/word/2012/wordml" xmlns:w16cex="http://schemas.microsoft.com/office/word/2018/wordml/cex" xmlns:w16cid="http://schemas.microsoft.com/office/word/2016/wordml/cid" xmlns:w16="http://schemas.microsoft.com/office/word/2018/wordml" xmlns:w16du="http://schemas.microsoft.com/office/word/2023/wordml/word16du" xmlns:w16sdtdh="http://schemas.microsoft.com/office/word/2020/wordml/sdtdatahash" xmlns:w16sdtfl="http://schemas.microsoft.com/office/word/2024/wordml/sdtformatlock" xmlns:w16se="http://schemas.microsoft.com/office/word/2015/wordml/symex" mc:Ignorable="w14 w15 w16se w16cid w16 w16cex w16sdtdh w16sdtfl w16du">
   <w:docDefaults>
     <w:rPrDefault>
       <w:rPr>

</xml_diff>